<commit_message>
single page button sth
</commit_message>
<xml_diff>
--- a/tesztJegyzokonyv.docx
+++ b/tesztJegyzokonyv.docx
@@ -68,21 +68,21 @@
     <w:tbl>
       <w:tblPr>
         <w:tblStyle w:val="Rcsostblzat"/>
-        <w:tblW w:w="17161" w:type="dxa"/>
+        <w:tblW w:w="17431" w:type="dxa"/>
         <w:jc w:val="center"/>
         <w:tblLayout w:type="fixed"/>
         <w:tblLook w:val="04A0" w:firstRow="1" w:lastRow="0" w:firstColumn="1" w:lastColumn="0" w:noHBand="0" w:noVBand="1"/>
       </w:tblPr>
       <w:tblGrid>
-        <w:gridCol w:w="1418"/>
-        <w:gridCol w:w="5395"/>
-        <w:gridCol w:w="1324"/>
-        <w:gridCol w:w="1617"/>
-        <w:gridCol w:w="1511"/>
+        <w:gridCol w:w="1838"/>
+        <w:gridCol w:w="3119"/>
+        <w:gridCol w:w="2551"/>
+        <w:gridCol w:w="1985"/>
+        <w:gridCol w:w="1772"/>
         <w:gridCol w:w="1658"/>
         <w:gridCol w:w="1497"/>
-        <w:gridCol w:w="1418"/>
-        <w:gridCol w:w="1323"/>
+        <w:gridCol w:w="1168"/>
+        <w:gridCol w:w="1843"/>
       </w:tblGrid>
       <w:tr>
         <w:trPr>
@@ -91,7 +91,7 @@
         </w:trPr>
         <w:tc>
           <w:tcPr>
-            <w:tcW w:w="1418" w:type="dxa"/>
+            <w:tcW w:w="1838" w:type="dxa"/>
             <w:shd w:val="clear" w:color="auto" w:fill="BFBFBF" w:themeFill="background1" w:themeFillShade="BF"/>
             <w:vAlign w:val="center"/>
           </w:tcPr>
@@ -120,7 +120,7 @@
         </w:tc>
         <w:tc>
           <w:tcPr>
-            <w:tcW w:w="5395" w:type="dxa"/>
+            <w:tcW w:w="3119" w:type="dxa"/>
             <w:shd w:val="clear" w:color="auto" w:fill="BFBFBF" w:themeFill="background1" w:themeFillShade="BF"/>
             <w:vAlign w:val="center"/>
           </w:tcPr>
@@ -171,7 +171,7 @@
         </w:tc>
         <w:tc>
           <w:tcPr>
-            <w:tcW w:w="1324" w:type="dxa"/>
+            <w:tcW w:w="2551" w:type="dxa"/>
             <w:shd w:val="clear" w:color="auto" w:fill="BFBFBF" w:themeFill="background1" w:themeFillShade="BF"/>
             <w:vAlign w:val="center"/>
           </w:tcPr>
@@ -201,7 +201,7 @@
         </w:tc>
         <w:tc>
           <w:tcPr>
-            <w:tcW w:w="1617" w:type="dxa"/>
+            <w:tcW w:w="1985" w:type="dxa"/>
             <w:shd w:val="clear" w:color="auto" w:fill="BFBFBF" w:themeFill="background1" w:themeFillShade="BF"/>
             <w:vAlign w:val="center"/>
           </w:tcPr>
@@ -231,7 +231,7 @@
         </w:tc>
         <w:tc>
           <w:tcPr>
-            <w:tcW w:w="1511" w:type="dxa"/>
+            <w:tcW w:w="1772" w:type="dxa"/>
             <w:shd w:val="clear" w:color="auto" w:fill="BFBFBF" w:themeFill="background1" w:themeFillShade="BF"/>
             <w:vAlign w:val="center"/>
           </w:tcPr>
@@ -319,7 +319,7 @@
         </w:tc>
         <w:tc>
           <w:tcPr>
-            <w:tcW w:w="1418" w:type="dxa"/>
+            <w:tcW w:w="1168" w:type="dxa"/>
             <w:shd w:val="clear" w:color="auto" w:fill="BFBFBF" w:themeFill="background1" w:themeFillShade="BF"/>
             <w:vAlign w:val="center"/>
           </w:tcPr>
@@ -348,7 +348,7 @@
         </w:tc>
         <w:tc>
           <w:tcPr>
-            <w:tcW w:w="1323" w:type="dxa"/>
+            <w:tcW w:w="1843" w:type="dxa"/>
             <w:shd w:val="clear" w:color="auto" w:fill="BFBFBF" w:themeFill="background1" w:themeFillShade="BF"/>
             <w:vAlign w:val="center"/>
           </w:tcPr>
@@ -382,10 +382,11 @@
         </w:trPr>
         <w:tc>
           <w:tcPr>
-            <w:tcW w:w="1418" w:type="dxa"/>
-          </w:tcPr>
-          <w:p>
-            <w:pPr>
+            <w:tcW w:w="1838" w:type="dxa"/>
+          </w:tcPr>
+          <w:p>
+            <w:pPr>
+              <w:jc w:val="center"/>
               <w:rPr>
                 <w:rFonts w:ascii="Arial" w:eastAsia="Calibri" w:hAnsi="Arial" w:cs="Arial"/>
                 <w:sz w:val="24"/>
@@ -413,29 +414,46 @@
         </w:tc>
         <w:tc>
           <w:tcPr>
-            <w:tcW w:w="5395" w:type="dxa"/>
-          </w:tcPr>
-          <w:p>
-            <w:pPr>
-              <w:rPr>
-                <w:rFonts w:ascii="Arial" w:eastAsia="Calibri" w:hAnsi="Arial" w:cs="Arial"/>
-                <w:sz w:val="24"/>
-                <w:szCs w:val="24"/>
-              </w:rPr>
-            </w:pPr>
-            <w:r>
-              <w:rPr>
-                <w:rFonts w:ascii="Arial" w:eastAsia="Calibri" w:hAnsi="Arial" w:cs="Arial"/>
-                <w:sz w:val="24"/>
-                <w:szCs w:val="24"/>
-              </w:rPr>
-              <w:t>7bbf4a53f6214e260e17d960c5b2b7b1c8eb6485</w:t>
-            </w:r>
-          </w:p>
-        </w:tc>
-        <w:tc>
-          <w:tcPr>
-            <w:tcW w:w="1324" w:type="dxa"/>
+            <w:tcW w:w="3119" w:type="dxa"/>
+          </w:tcPr>
+          <w:p>
+            <w:pPr>
+              <w:rPr>
+                <w:rFonts w:ascii="Arial" w:eastAsia="Calibri" w:hAnsi="Arial" w:cs="Arial"/>
+                <w:sz w:val="24"/>
+                <w:szCs w:val="24"/>
+              </w:rPr>
+            </w:pPr>
+            <w:r>
+              <w:rPr>
+                <w:rFonts w:ascii="Arial" w:eastAsia="Calibri" w:hAnsi="Arial" w:cs="Arial"/>
+                <w:sz w:val="24"/>
+                <w:szCs w:val="24"/>
+              </w:rPr>
+              <w:t>7bbf4a53f6214e260e17</w:t>
+            </w:r>
+          </w:p>
+          <w:p>
+            <w:pPr>
+              <w:rPr>
+                <w:rFonts w:ascii="Arial" w:eastAsia="Calibri" w:hAnsi="Arial" w:cs="Arial"/>
+                <w:sz w:val="24"/>
+                <w:szCs w:val="24"/>
+              </w:rPr>
+            </w:pPr>
+            <w:r>
+              <w:rPr>
+                <w:rFonts w:ascii="Arial" w:eastAsia="Calibri" w:hAnsi="Arial" w:cs="Arial"/>
+                <w:sz w:val="24"/>
+                <w:szCs w:val="24"/>
+              </w:rPr>
+              <w:t>d960c5b2b7b1c8eb6485</w:t>
+            </w:r>
+          </w:p>
+        </w:tc>
+        <w:tc>
+          <w:tcPr>
+            <w:tcW w:w="2551" w:type="dxa"/>
           </w:tcPr>
           <w:p>
             <w:pPr>
@@ -457,7 +475,7 @@
         </w:tc>
         <w:tc>
           <w:tcPr>
-            <w:tcW w:w="1617" w:type="dxa"/>
+            <w:tcW w:w="1985" w:type="dxa"/>
           </w:tcPr>
           <w:p>
             <w:pPr>
@@ -479,7 +497,7 @@
         </w:tc>
         <w:tc>
           <w:tcPr>
-            <w:tcW w:w="1511" w:type="dxa"/>
+            <w:tcW w:w="1772" w:type="dxa"/>
           </w:tcPr>
           <w:p>
             <w:pPr>
@@ -546,7 +564,7 @@
         </w:tc>
         <w:tc>
           <w:tcPr>
-            <w:tcW w:w="1418" w:type="dxa"/>
+            <w:tcW w:w="1168" w:type="dxa"/>
           </w:tcPr>
           <w:p>
             <w:pPr>
@@ -577,10 +595,11 @@
         </w:tc>
         <w:tc>
           <w:tcPr>
-            <w:tcW w:w="1323" w:type="dxa"/>
-          </w:tcPr>
-          <w:p>
-            <w:pPr>
+            <w:tcW w:w="1843" w:type="dxa"/>
+          </w:tcPr>
+          <w:p>
+            <w:pPr>
+              <w:jc w:val="center"/>
               <w:rPr>
                 <w:rFonts w:ascii="Arial" w:eastAsia="Calibri" w:hAnsi="Arial" w:cs="Arial"/>
                 <w:sz w:val="24"/>
@@ -604,7 +623,7 @@
         </w:trPr>
         <w:tc>
           <w:tcPr>
-            <w:tcW w:w="1418" w:type="dxa"/>
+            <w:tcW w:w="1838" w:type="dxa"/>
           </w:tcPr>
           <w:p>
             <w:pPr>
@@ -627,29 +646,46 @@
         </w:tc>
         <w:tc>
           <w:tcPr>
-            <w:tcW w:w="5395" w:type="dxa"/>
-          </w:tcPr>
-          <w:p>
-            <w:pPr>
-              <w:rPr>
-                <w:rFonts w:ascii="Arial" w:eastAsia="Calibri" w:hAnsi="Arial" w:cs="Arial"/>
-                <w:sz w:val="24"/>
-                <w:szCs w:val="24"/>
-              </w:rPr>
-            </w:pPr>
-            <w:r>
-              <w:rPr>
-                <w:rFonts w:ascii="Arial" w:eastAsia="Calibri" w:hAnsi="Arial" w:cs="Arial"/>
-                <w:sz w:val="24"/>
-                <w:szCs w:val="24"/>
-              </w:rPr>
-              <w:t>d8a014f91d9dedfd78e8cd3937e3c7238422efee</w:t>
-            </w:r>
-          </w:p>
-        </w:tc>
-        <w:tc>
-          <w:tcPr>
-            <w:tcW w:w="1324" w:type="dxa"/>
+            <w:tcW w:w="3119" w:type="dxa"/>
+          </w:tcPr>
+          <w:p>
+            <w:pPr>
+              <w:rPr>
+                <w:rFonts w:ascii="Arial" w:eastAsia="Calibri" w:hAnsi="Arial" w:cs="Arial"/>
+                <w:sz w:val="24"/>
+                <w:szCs w:val="24"/>
+              </w:rPr>
+            </w:pPr>
+            <w:r>
+              <w:rPr>
+                <w:rFonts w:ascii="Arial" w:eastAsia="Calibri" w:hAnsi="Arial" w:cs="Arial"/>
+                <w:sz w:val="24"/>
+                <w:szCs w:val="24"/>
+              </w:rPr>
+              <w:t>d8a014f91d9dedfd78</w:t>
+            </w:r>
+          </w:p>
+          <w:p>
+            <w:pPr>
+              <w:rPr>
+                <w:rFonts w:ascii="Arial" w:eastAsia="Calibri" w:hAnsi="Arial" w:cs="Arial"/>
+                <w:sz w:val="24"/>
+                <w:szCs w:val="24"/>
+              </w:rPr>
+            </w:pPr>
+            <w:r>
+              <w:rPr>
+                <w:rFonts w:ascii="Arial" w:eastAsia="Calibri" w:hAnsi="Arial" w:cs="Arial"/>
+                <w:sz w:val="24"/>
+                <w:szCs w:val="24"/>
+              </w:rPr>
+              <w:t>e8cd3937e3c7238422efee</w:t>
+            </w:r>
+          </w:p>
+        </w:tc>
+        <w:tc>
+          <w:tcPr>
+            <w:tcW w:w="2551" w:type="dxa"/>
           </w:tcPr>
           <w:p>
             <w:pPr>
@@ -706,7 +742,7 @@
         </w:tc>
         <w:tc>
           <w:tcPr>
-            <w:tcW w:w="1617" w:type="dxa"/>
+            <w:tcW w:w="1985" w:type="dxa"/>
           </w:tcPr>
           <w:p>
             <w:pPr>
@@ -728,7 +764,7 @@
         </w:tc>
         <w:tc>
           <w:tcPr>
-            <w:tcW w:w="1511" w:type="dxa"/>
+            <w:tcW w:w="1772" w:type="dxa"/>
           </w:tcPr>
           <w:p>
             <w:pPr>
@@ -903,7 +939,7 @@
         </w:tc>
         <w:tc>
           <w:tcPr>
-            <w:tcW w:w="1418" w:type="dxa"/>
+            <w:tcW w:w="1168" w:type="dxa"/>
           </w:tcPr>
           <w:p>
             <w:pPr>
@@ -934,7 +970,7 @@
         </w:tc>
         <w:tc>
           <w:tcPr>
-            <w:tcW w:w="1323" w:type="dxa"/>
+            <w:tcW w:w="1843" w:type="dxa"/>
           </w:tcPr>
           <w:p>
             <w:pPr>
@@ -971,7 +1007,7 @@
         </w:trPr>
         <w:tc>
           <w:tcPr>
-            <w:tcW w:w="1418" w:type="dxa"/>
+            <w:tcW w:w="1838" w:type="dxa"/>
           </w:tcPr>
           <w:p>
             <w:pPr>
@@ -994,29 +1030,46 @@
         </w:tc>
         <w:tc>
           <w:tcPr>
-            <w:tcW w:w="5395" w:type="dxa"/>
-          </w:tcPr>
-          <w:p>
-            <w:pPr>
-              <w:rPr>
-                <w:rFonts w:ascii="Arial" w:eastAsia="Calibri" w:hAnsi="Arial" w:cs="Arial"/>
-                <w:sz w:val="24"/>
-                <w:szCs w:val="24"/>
-              </w:rPr>
-            </w:pPr>
-            <w:r>
-              <w:rPr>
-                <w:rFonts w:ascii="Arial" w:eastAsia="Calibri" w:hAnsi="Arial" w:cs="Arial"/>
-                <w:sz w:val="24"/>
-                <w:szCs w:val="24"/>
-              </w:rPr>
-              <w:t>dd56f3fc3dbc53c85f51df7c871d621893d0f505</w:t>
-            </w:r>
-          </w:p>
-        </w:tc>
-        <w:tc>
-          <w:tcPr>
-            <w:tcW w:w="1324" w:type="dxa"/>
+            <w:tcW w:w="3119" w:type="dxa"/>
+          </w:tcPr>
+          <w:p>
+            <w:pPr>
+              <w:rPr>
+                <w:rFonts w:ascii="Arial" w:eastAsia="Calibri" w:hAnsi="Arial" w:cs="Arial"/>
+                <w:sz w:val="24"/>
+                <w:szCs w:val="24"/>
+              </w:rPr>
+            </w:pPr>
+            <w:r>
+              <w:rPr>
+                <w:rFonts w:ascii="Arial" w:eastAsia="Calibri" w:hAnsi="Arial" w:cs="Arial"/>
+                <w:sz w:val="24"/>
+                <w:szCs w:val="24"/>
+              </w:rPr>
+              <w:t>dd56f3fc3dbc53c85f</w:t>
+            </w:r>
+          </w:p>
+          <w:p>
+            <w:pPr>
+              <w:rPr>
+                <w:rFonts w:ascii="Arial" w:eastAsia="Calibri" w:hAnsi="Arial" w:cs="Arial"/>
+                <w:sz w:val="24"/>
+                <w:szCs w:val="24"/>
+              </w:rPr>
+            </w:pPr>
+            <w:r>
+              <w:rPr>
+                <w:rFonts w:ascii="Arial" w:eastAsia="Calibri" w:hAnsi="Arial" w:cs="Arial"/>
+                <w:sz w:val="24"/>
+                <w:szCs w:val="24"/>
+              </w:rPr>
+              <w:t>51df7c871d621893d0f505</w:t>
+            </w:r>
+          </w:p>
+        </w:tc>
+        <w:tc>
+          <w:tcPr>
+            <w:tcW w:w="2551" w:type="dxa"/>
           </w:tcPr>
           <w:p>
             <w:pPr>
@@ -1085,7 +1138,7 @@
         </w:tc>
         <w:tc>
           <w:tcPr>
-            <w:tcW w:w="1617" w:type="dxa"/>
+            <w:tcW w:w="1985" w:type="dxa"/>
           </w:tcPr>
           <w:p>
             <w:pPr>
@@ -1107,7 +1160,7 @@
         </w:tc>
         <w:tc>
           <w:tcPr>
-            <w:tcW w:w="1511" w:type="dxa"/>
+            <w:tcW w:w="1772" w:type="dxa"/>
           </w:tcPr>
           <w:p>
             <w:pPr>
@@ -1209,7 +1262,7 @@
         </w:tc>
         <w:tc>
           <w:tcPr>
-            <w:tcW w:w="1418" w:type="dxa"/>
+            <w:tcW w:w="1168" w:type="dxa"/>
           </w:tcPr>
           <w:p>
             <w:pPr>
@@ -1231,7 +1284,7 @@
         </w:tc>
         <w:tc>
           <w:tcPr>
-            <w:tcW w:w="1323" w:type="dxa"/>
+            <w:tcW w:w="1843" w:type="dxa"/>
           </w:tcPr>
           <w:p>
             <w:pPr>
@@ -1258,7 +1311,7 @@
         </w:trPr>
         <w:tc>
           <w:tcPr>
-            <w:tcW w:w="1418" w:type="dxa"/>
+            <w:tcW w:w="1838" w:type="dxa"/>
           </w:tcPr>
           <w:p>
             <w:pPr>
@@ -1275,7 +1328,6 @@
                 <w:sz w:val="24"/>
                 <w:szCs w:val="24"/>
               </w:rPr>
-              <w:lastRenderedPageBreak/>
               <w:t>2024.03.2</w:t>
             </w:r>
             <w:r>
@@ -1290,29 +1342,46 @@
         </w:tc>
         <w:tc>
           <w:tcPr>
-            <w:tcW w:w="5395" w:type="dxa"/>
-          </w:tcPr>
-          <w:p>
-            <w:pPr>
-              <w:rPr>
-                <w:rFonts w:ascii="Arial" w:eastAsia="Calibri" w:hAnsi="Arial" w:cs="Arial"/>
-                <w:sz w:val="24"/>
-                <w:szCs w:val="24"/>
-              </w:rPr>
-            </w:pPr>
-            <w:r>
-              <w:rPr>
-                <w:rFonts w:ascii="Arial" w:eastAsia="Calibri" w:hAnsi="Arial" w:cs="Arial"/>
-                <w:sz w:val="24"/>
-                <w:szCs w:val="24"/>
-              </w:rPr>
-              <w:t>3c172928a5cca27287b70f34a9788dbe4788b949</w:t>
-            </w:r>
-          </w:p>
-        </w:tc>
-        <w:tc>
-          <w:tcPr>
-            <w:tcW w:w="1324" w:type="dxa"/>
+            <w:tcW w:w="3119" w:type="dxa"/>
+          </w:tcPr>
+          <w:p>
+            <w:pPr>
+              <w:rPr>
+                <w:rFonts w:ascii="Arial" w:eastAsia="Calibri" w:hAnsi="Arial" w:cs="Arial"/>
+                <w:sz w:val="24"/>
+                <w:szCs w:val="24"/>
+              </w:rPr>
+            </w:pPr>
+            <w:r>
+              <w:rPr>
+                <w:rFonts w:ascii="Arial" w:eastAsia="Calibri" w:hAnsi="Arial" w:cs="Arial"/>
+                <w:sz w:val="24"/>
+                <w:szCs w:val="24"/>
+              </w:rPr>
+              <w:t>3c172928a5cca272</w:t>
+            </w:r>
+          </w:p>
+          <w:p>
+            <w:pPr>
+              <w:rPr>
+                <w:rFonts w:ascii="Arial" w:eastAsia="Calibri" w:hAnsi="Arial" w:cs="Arial"/>
+                <w:sz w:val="24"/>
+                <w:szCs w:val="24"/>
+              </w:rPr>
+            </w:pPr>
+            <w:r>
+              <w:rPr>
+                <w:rFonts w:ascii="Arial" w:eastAsia="Calibri" w:hAnsi="Arial" w:cs="Arial"/>
+                <w:sz w:val="24"/>
+                <w:szCs w:val="24"/>
+              </w:rPr>
+              <w:t>87b70f34a9788dbe4788b949</w:t>
+            </w:r>
+          </w:p>
+        </w:tc>
+        <w:tc>
+          <w:tcPr>
+            <w:tcW w:w="2551" w:type="dxa"/>
           </w:tcPr>
           <w:p>
             <w:pPr>
@@ -1334,7 +1403,7 @@
         </w:tc>
         <w:tc>
           <w:tcPr>
-            <w:tcW w:w="1617" w:type="dxa"/>
+            <w:tcW w:w="1985" w:type="dxa"/>
           </w:tcPr>
           <w:p>
             <w:pPr>
@@ -1356,7 +1425,7 @@
         </w:tc>
         <w:tc>
           <w:tcPr>
-            <w:tcW w:w="1511" w:type="dxa"/>
+            <w:tcW w:w="1772" w:type="dxa"/>
           </w:tcPr>
           <w:p>
             <w:pPr>
@@ -1422,7 +1491,7 @@
         </w:tc>
         <w:tc>
           <w:tcPr>
-            <w:tcW w:w="1418" w:type="dxa"/>
+            <w:tcW w:w="1168" w:type="dxa"/>
           </w:tcPr>
           <w:p>
             <w:pPr>
@@ -1444,7 +1513,7 @@
         </w:tc>
         <w:tc>
           <w:tcPr>
-            <w:tcW w:w="1323" w:type="dxa"/>
+            <w:tcW w:w="1843" w:type="dxa"/>
           </w:tcPr>
           <w:p>
             <w:pPr>
@@ -1471,43 +1540,45 @@
         </w:trPr>
         <w:tc>
           <w:tcPr>
-            <w:tcW w:w="1418" w:type="dxa"/>
-          </w:tcPr>
-          <w:p>
-            <w:pPr>
-              <w:rPr>
-                <w:rFonts w:ascii="Arial" w:eastAsia="Calibri" w:hAnsi="Arial" w:cs="Arial"/>
-                <w:sz w:val="24"/>
-                <w:szCs w:val="24"/>
-              </w:rPr>
-            </w:pPr>
-            <w:r>
-              <w:rPr>
-                <w:rFonts w:ascii="Arial" w:eastAsia="Calibri" w:hAnsi="Arial" w:cs="Arial"/>
-                <w:sz w:val="24"/>
-                <w:szCs w:val="24"/>
-              </w:rPr>
+            <w:tcW w:w="1838" w:type="dxa"/>
+          </w:tcPr>
+          <w:p>
+            <w:pPr>
+              <w:jc w:val="center"/>
+              <w:rPr>
+                <w:rFonts w:ascii="Arial" w:eastAsia="Calibri" w:hAnsi="Arial" w:cs="Arial"/>
+                <w:sz w:val="24"/>
+                <w:szCs w:val="24"/>
+              </w:rPr>
+            </w:pPr>
+            <w:r>
+              <w:rPr>
+                <w:rFonts w:ascii="Arial" w:eastAsia="Calibri" w:hAnsi="Arial" w:cs="Arial"/>
+                <w:sz w:val="24"/>
+                <w:szCs w:val="24"/>
+              </w:rPr>
+              <w:lastRenderedPageBreak/>
               <w:t>2024.03.21</w:t>
             </w:r>
           </w:p>
         </w:tc>
         <w:tc>
           <w:tcPr>
-            <w:tcW w:w="5395" w:type="dxa"/>
-          </w:tcPr>
-          <w:p>
-            <w:pPr>
-              <w:rPr>
-                <w:rFonts w:ascii="Arial" w:eastAsia="Calibri" w:hAnsi="Arial" w:cs="Arial"/>
-                <w:sz w:val="24"/>
-                <w:szCs w:val="24"/>
-              </w:rPr>
-            </w:pPr>
-          </w:p>
-        </w:tc>
-        <w:tc>
-          <w:tcPr>
-            <w:tcW w:w="1324" w:type="dxa"/>
+            <w:tcW w:w="3119" w:type="dxa"/>
+          </w:tcPr>
+          <w:p>
+            <w:pPr>
+              <w:rPr>
+                <w:rFonts w:ascii="Arial" w:eastAsia="Calibri" w:hAnsi="Arial" w:cs="Arial"/>
+                <w:sz w:val="24"/>
+                <w:szCs w:val="24"/>
+              </w:rPr>
+            </w:pPr>
+          </w:p>
+        </w:tc>
+        <w:tc>
+          <w:tcPr>
+            <w:tcW w:w="2551" w:type="dxa"/>
           </w:tcPr>
           <w:p>
             <w:pPr>
@@ -1529,7 +1600,7 @@
         </w:tc>
         <w:tc>
           <w:tcPr>
-            <w:tcW w:w="1617" w:type="dxa"/>
+            <w:tcW w:w="1985" w:type="dxa"/>
           </w:tcPr>
           <w:p>
             <w:pPr>
@@ -1568,7 +1639,7 @@
         </w:tc>
         <w:tc>
           <w:tcPr>
-            <w:tcW w:w="1511" w:type="dxa"/>
+            <w:tcW w:w="1772" w:type="dxa"/>
           </w:tcPr>
           <w:p>
             <w:pPr>
@@ -1646,13 +1717,23 @@
                 <w:sz w:val="24"/>
                 <w:szCs w:val="24"/>
               </w:rPr>
-              <w:t xml:space="preserve"> found</w:t>
-            </w:r>
-          </w:p>
-        </w:tc>
-        <w:tc>
-          <w:tcPr>
-            <w:tcW w:w="1418" w:type="dxa"/>
+              <w:t xml:space="preserve"> </w:t>
+            </w:r>
+            <w:proofErr w:type="spellStart"/>
+            <w:r>
+              <w:rPr>
+                <w:rFonts w:ascii="Arial" w:eastAsia="Calibri" w:hAnsi="Arial" w:cs="Arial"/>
+                <w:sz w:val="24"/>
+                <w:szCs w:val="24"/>
+              </w:rPr>
+              <w:t>found</w:t>
+            </w:r>
+            <w:proofErr w:type="spellEnd"/>
+          </w:p>
+        </w:tc>
+        <w:tc>
+          <w:tcPr>
+            <w:tcW w:w="1168" w:type="dxa"/>
           </w:tcPr>
           <w:p>
             <w:pPr>
@@ -1674,7 +1755,7 @@
         </w:tc>
         <w:tc>
           <w:tcPr>
-            <w:tcW w:w="1323" w:type="dxa"/>
+            <w:tcW w:w="1843" w:type="dxa"/>
           </w:tcPr>
           <w:p>
             <w:pPr>
@@ -1719,72 +1800,123 @@
         </w:trPr>
         <w:tc>
           <w:tcPr>
-            <w:tcW w:w="1418" w:type="dxa"/>
-          </w:tcPr>
-          <w:p>
-            <w:pPr>
-              <w:rPr>
-                <w:rFonts w:ascii="Arial" w:eastAsia="Calibri" w:hAnsi="Arial" w:cs="Arial"/>
-                <w:sz w:val="24"/>
-                <w:szCs w:val="24"/>
-              </w:rPr>
-            </w:pPr>
-          </w:p>
-        </w:tc>
-        <w:tc>
-          <w:tcPr>
-            <w:tcW w:w="5395" w:type="dxa"/>
-          </w:tcPr>
-          <w:p>
-            <w:pPr>
-              <w:rPr>
-                <w:rFonts w:ascii="Arial" w:eastAsia="Calibri" w:hAnsi="Arial" w:cs="Arial"/>
-                <w:sz w:val="24"/>
-                <w:szCs w:val="24"/>
-              </w:rPr>
-            </w:pPr>
-          </w:p>
-        </w:tc>
-        <w:tc>
-          <w:tcPr>
-            <w:tcW w:w="1324" w:type="dxa"/>
-          </w:tcPr>
-          <w:p>
-            <w:pPr>
-              <w:rPr>
-                <w:rFonts w:ascii="Arial" w:eastAsia="Calibri" w:hAnsi="Arial" w:cs="Arial"/>
-                <w:sz w:val="24"/>
-                <w:szCs w:val="24"/>
-              </w:rPr>
-            </w:pPr>
-          </w:p>
-        </w:tc>
-        <w:tc>
-          <w:tcPr>
-            <w:tcW w:w="1617" w:type="dxa"/>
-          </w:tcPr>
-          <w:p>
-            <w:pPr>
-              <w:rPr>
-                <w:rFonts w:ascii="Arial" w:eastAsia="Calibri" w:hAnsi="Arial" w:cs="Arial"/>
-                <w:sz w:val="24"/>
-                <w:szCs w:val="24"/>
-              </w:rPr>
-            </w:pPr>
-          </w:p>
-        </w:tc>
-        <w:tc>
-          <w:tcPr>
-            <w:tcW w:w="1511" w:type="dxa"/>
-          </w:tcPr>
-          <w:p>
-            <w:pPr>
-              <w:rPr>
-                <w:rFonts w:ascii="Arial" w:eastAsia="Calibri" w:hAnsi="Arial" w:cs="Arial"/>
-                <w:sz w:val="24"/>
-                <w:szCs w:val="24"/>
-              </w:rPr>
-            </w:pPr>
+            <w:tcW w:w="1838" w:type="dxa"/>
+          </w:tcPr>
+          <w:p>
+            <w:pPr>
+              <w:jc w:val="center"/>
+              <w:rPr>
+                <w:rFonts w:ascii="Arial" w:eastAsia="Calibri" w:hAnsi="Arial" w:cs="Arial"/>
+                <w:sz w:val="24"/>
+                <w:szCs w:val="24"/>
+              </w:rPr>
+            </w:pPr>
+            <w:r>
+              <w:rPr>
+                <w:rFonts w:ascii="Arial" w:eastAsia="Calibri" w:hAnsi="Arial" w:cs="Arial"/>
+                <w:sz w:val="24"/>
+                <w:szCs w:val="24"/>
+              </w:rPr>
+              <w:t>2024.03.22</w:t>
+            </w:r>
+          </w:p>
+        </w:tc>
+        <w:tc>
+          <w:tcPr>
+            <w:tcW w:w="3119" w:type="dxa"/>
+          </w:tcPr>
+          <w:p>
+            <w:pPr>
+              <w:rPr>
+                <w:rFonts w:ascii="Arial" w:eastAsia="Calibri" w:hAnsi="Arial" w:cs="Arial"/>
+                <w:sz w:val="24"/>
+                <w:szCs w:val="24"/>
+              </w:rPr>
+            </w:pPr>
+          </w:p>
+        </w:tc>
+        <w:tc>
+          <w:tcPr>
+            <w:tcW w:w="2551" w:type="dxa"/>
+          </w:tcPr>
+          <w:p>
+            <w:pPr>
+              <w:rPr>
+                <w:rFonts w:ascii="Arial" w:eastAsia="Calibri" w:hAnsi="Arial" w:cs="Arial"/>
+                <w:sz w:val="24"/>
+                <w:szCs w:val="24"/>
+              </w:rPr>
+            </w:pPr>
+            <w:r>
+              <w:rPr>
+                <w:rFonts w:ascii="Arial" w:eastAsia="Calibri" w:hAnsi="Arial" w:cs="Arial"/>
+                <w:sz w:val="24"/>
+                <w:szCs w:val="24"/>
+              </w:rPr>
+              <w:t>Megjelenik a kosárban a termék</w:t>
+            </w:r>
+          </w:p>
+        </w:tc>
+        <w:tc>
+          <w:tcPr>
+            <w:tcW w:w="1985" w:type="dxa"/>
+          </w:tcPr>
+          <w:p>
+            <w:pPr>
+              <w:rPr>
+                <w:rFonts w:ascii="Arial" w:eastAsia="Calibri" w:hAnsi="Arial" w:cs="Arial"/>
+                <w:sz w:val="24"/>
+                <w:szCs w:val="24"/>
+              </w:rPr>
+            </w:pPr>
+            <w:r>
+              <w:rPr>
+                <w:rFonts w:ascii="Arial" w:eastAsia="Calibri" w:hAnsi="Arial" w:cs="Arial"/>
+                <w:sz w:val="24"/>
+                <w:szCs w:val="24"/>
+              </w:rPr>
+              <w:t xml:space="preserve">Megnyomva a </w:t>
+            </w:r>
+            <w:proofErr w:type="spellStart"/>
+            <w:r>
+              <w:rPr>
+                <w:rFonts w:ascii="Arial" w:eastAsia="Calibri" w:hAnsi="Arial" w:cs="Arial"/>
+                <w:sz w:val="24"/>
+                <w:szCs w:val="24"/>
+              </w:rPr>
+              <w:t>single</w:t>
+            </w:r>
+            <w:proofErr w:type="spellEnd"/>
+            <w:r>
+              <w:rPr>
+                <w:rFonts w:ascii="Arial" w:eastAsia="Calibri" w:hAnsi="Arial" w:cs="Arial"/>
+                <w:sz w:val="24"/>
+                <w:szCs w:val="24"/>
+              </w:rPr>
+              <w:t xml:space="preserve"> Page-en a kosárba gombbot </w:t>
+            </w:r>
+          </w:p>
+        </w:tc>
+        <w:tc>
+          <w:tcPr>
+            <w:tcW w:w="1772" w:type="dxa"/>
+          </w:tcPr>
+          <w:p>
+            <w:pPr>
+              <w:rPr>
+                <w:rFonts w:ascii="Arial" w:eastAsia="Calibri" w:hAnsi="Arial" w:cs="Arial"/>
+                <w:sz w:val="24"/>
+                <w:szCs w:val="24"/>
+              </w:rPr>
+            </w:pPr>
+            <w:r>
+              <w:rPr>
+                <w:rFonts w:ascii="Arial" w:eastAsia="Calibri" w:hAnsi="Arial" w:cs="Arial"/>
+                <w:sz w:val="24"/>
+                <w:szCs w:val="24"/>
+              </w:rPr>
+              <w:t>Nem jelenik meg a kosárban a termék</w:t>
+            </w:r>
           </w:p>
         </w:tc>
         <w:tc>
@@ -1799,6 +1931,14 @@
                 <w:szCs w:val="24"/>
               </w:rPr>
             </w:pPr>
+            <w:r>
+              <w:rPr>
+                <w:rFonts w:ascii="Arial" w:eastAsia="Calibri" w:hAnsi="Arial" w:cs="Arial"/>
+                <w:sz w:val="24"/>
+                <w:szCs w:val="24"/>
+              </w:rPr>
+              <w:t>Megjelenik a kosárban a termék</w:t>
+            </w:r>
           </w:p>
         </w:tc>
         <w:tc>
@@ -1813,34 +1953,138 @@
                 <w:szCs w:val="24"/>
               </w:rPr>
             </w:pPr>
-          </w:p>
-        </w:tc>
-        <w:tc>
-          <w:tcPr>
-            <w:tcW w:w="1418" w:type="dxa"/>
-          </w:tcPr>
-          <w:p>
-            <w:pPr>
-              <w:rPr>
-                <w:rFonts w:ascii="Arial" w:eastAsia="Calibri" w:hAnsi="Arial" w:cs="Arial"/>
-                <w:sz w:val="24"/>
-                <w:szCs w:val="24"/>
-              </w:rPr>
-            </w:pPr>
-          </w:p>
-        </w:tc>
-        <w:tc>
-          <w:tcPr>
-            <w:tcW w:w="1323" w:type="dxa"/>
-          </w:tcPr>
-          <w:p>
-            <w:pPr>
-              <w:rPr>
-                <w:rFonts w:ascii="Arial" w:eastAsia="Calibri" w:hAnsi="Arial" w:cs="Arial"/>
-                <w:sz w:val="24"/>
-                <w:szCs w:val="24"/>
-              </w:rPr>
-            </w:pPr>
+            <w:proofErr w:type="spellStart"/>
+            <w:r>
+              <w:rPr>
+                <w:rFonts w:ascii="Arial" w:eastAsia="Calibri" w:hAnsi="Arial" w:cs="Arial"/>
+                <w:sz w:val="24"/>
+                <w:szCs w:val="24"/>
+              </w:rPr>
+              <w:t>Nemvolr</w:t>
+            </w:r>
+            <w:proofErr w:type="spellEnd"/>
+            <w:r>
+              <w:rPr>
+                <w:rFonts w:ascii="Arial" w:eastAsia="Calibri" w:hAnsi="Arial" w:cs="Arial"/>
+                <w:sz w:val="24"/>
+                <w:szCs w:val="24"/>
+              </w:rPr>
+              <w:t xml:space="preserve"> hiba üzenet</w:t>
+            </w:r>
+          </w:p>
+        </w:tc>
+        <w:tc>
+          <w:tcPr>
+            <w:tcW w:w="1168" w:type="dxa"/>
+          </w:tcPr>
+          <w:p>
+            <w:pPr>
+              <w:rPr>
+                <w:rFonts w:ascii="Arial" w:eastAsia="Calibri" w:hAnsi="Arial" w:cs="Arial"/>
+                <w:sz w:val="24"/>
+                <w:szCs w:val="24"/>
+              </w:rPr>
+            </w:pPr>
+            <w:r>
+              <w:rPr>
+                <w:rFonts w:ascii="Arial" w:eastAsia="Calibri" w:hAnsi="Arial" w:cs="Arial"/>
+                <w:sz w:val="24"/>
+                <w:szCs w:val="24"/>
+              </w:rPr>
+              <w:t>202</w:t>
+            </w:r>
+            <w:r>
+              <w:rPr>
+                <w:rFonts w:ascii="Arial" w:eastAsia="Calibri" w:hAnsi="Arial" w:cs="Arial"/>
+                <w:sz w:val="24"/>
+                <w:szCs w:val="24"/>
+              </w:rPr>
+              <w:t>4</w:t>
+            </w:r>
+            <w:r>
+              <w:rPr>
+                <w:rFonts w:ascii="Arial" w:eastAsia="Calibri" w:hAnsi="Arial" w:cs="Arial"/>
+                <w:sz w:val="24"/>
+                <w:szCs w:val="24"/>
+              </w:rPr>
+              <w:t>.03.24</w:t>
+            </w:r>
+          </w:p>
+        </w:tc>
+        <w:tc>
+          <w:tcPr>
+            <w:tcW w:w="1843" w:type="dxa"/>
+          </w:tcPr>
+          <w:p>
+            <w:pPr>
+              <w:rPr>
+                <w:rFonts w:ascii="Arial" w:eastAsia="Calibri" w:hAnsi="Arial" w:cs="Arial"/>
+                <w:sz w:val="24"/>
+                <w:szCs w:val="24"/>
+              </w:rPr>
+            </w:pPr>
+            <w:r>
+              <w:rPr>
+                <w:rFonts w:ascii="Arial" w:eastAsia="Calibri" w:hAnsi="Arial" w:cs="Arial"/>
+                <w:sz w:val="24"/>
+                <w:szCs w:val="24"/>
+              </w:rPr>
+              <w:t>_</w:t>
+            </w:r>
+            <w:proofErr w:type="spellStart"/>
+            <w:r>
+              <w:rPr>
+                <w:rFonts w:ascii="Arial" w:eastAsia="Calibri" w:hAnsi="Arial" w:cs="Arial"/>
+                <w:sz w:val="24"/>
+                <w:szCs w:val="24"/>
+              </w:rPr>
+              <w:t>id</w:t>
+            </w:r>
+            <w:proofErr w:type="spellEnd"/>
+            <w:r>
+              <w:rPr>
+                <w:rFonts w:ascii="Arial" w:eastAsia="Calibri" w:hAnsi="Arial" w:cs="Arial"/>
+                <w:sz w:val="24"/>
+                <w:szCs w:val="24"/>
+              </w:rPr>
+              <w:t xml:space="preserve"> el lett írva </w:t>
+            </w:r>
+            <w:proofErr w:type="spellStart"/>
+            <w:r>
+              <w:rPr>
+                <w:rFonts w:ascii="Arial" w:eastAsia="Calibri" w:hAnsi="Arial" w:cs="Arial"/>
+                <w:sz w:val="24"/>
+                <w:szCs w:val="24"/>
+              </w:rPr>
+              <w:t>product</w:t>
+            </w:r>
+            <w:proofErr w:type="spellEnd"/>
+            <w:r>
+              <w:rPr>
+                <w:rFonts w:ascii="Arial" w:eastAsia="Calibri" w:hAnsi="Arial" w:cs="Arial"/>
+                <w:sz w:val="24"/>
+                <w:szCs w:val="24"/>
+              </w:rPr>
+              <w:t>._</w:t>
+            </w:r>
+            <w:proofErr w:type="spellStart"/>
+            <w:r>
+              <w:rPr>
+                <w:rFonts w:ascii="Arial" w:eastAsia="Calibri" w:hAnsi="Arial" w:cs="Arial"/>
+                <w:sz w:val="24"/>
+                <w:szCs w:val="24"/>
+              </w:rPr>
+              <w:t>id</w:t>
+            </w:r>
+            <w:proofErr w:type="spellEnd"/>
+            <w:r>
+              <w:rPr>
+                <w:rFonts w:ascii="Arial" w:eastAsia="Calibri" w:hAnsi="Arial" w:cs="Arial"/>
+                <w:sz w:val="24"/>
+                <w:szCs w:val="24"/>
+              </w:rPr>
+              <w:t xml:space="preserve"> nak kell lennie</w:t>
+            </w:r>
           </w:p>
         </w:tc>
       </w:tr>
@@ -1850,72 +2094,179 @@
         </w:trPr>
         <w:tc>
           <w:tcPr>
-            <w:tcW w:w="1418" w:type="dxa"/>
-          </w:tcPr>
-          <w:p>
-            <w:pPr>
-              <w:rPr>
-                <w:rFonts w:ascii="Arial" w:eastAsia="Calibri" w:hAnsi="Arial" w:cs="Arial"/>
-                <w:sz w:val="24"/>
-                <w:szCs w:val="24"/>
-              </w:rPr>
-            </w:pPr>
-          </w:p>
-        </w:tc>
-        <w:tc>
-          <w:tcPr>
-            <w:tcW w:w="5395" w:type="dxa"/>
-          </w:tcPr>
-          <w:p>
-            <w:pPr>
-              <w:rPr>
-                <w:rFonts w:ascii="Arial" w:eastAsia="Calibri" w:hAnsi="Arial" w:cs="Arial"/>
-                <w:sz w:val="24"/>
-                <w:szCs w:val="24"/>
-              </w:rPr>
-            </w:pPr>
-          </w:p>
-        </w:tc>
-        <w:tc>
-          <w:tcPr>
-            <w:tcW w:w="1324" w:type="dxa"/>
-          </w:tcPr>
-          <w:p>
-            <w:pPr>
-              <w:rPr>
-                <w:rFonts w:ascii="Arial" w:eastAsia="Calibri" w:hAnsi="Arial" w:cs="Arial"/>
-                <w:sz w:val="24"/>
-                <w:szCs w:val="24"/>
-              </w:rPr>
-            </w:pPr>
-          </w:p>
-        </w:tc>
-        <w:tc>
-          <w:tcPr>
-            <w:tcW w:w="1617" w:type="dxa"/>
-          </w:tcPr>
-          <w:p>
-            <w:pPr>
-              <w:rPr>
-                <w:rFonts w:ascii="Arial" w:eastAsia="Calibri" w:hAnsi="Arial" w:cs="Arial"/>
-                <w:sz w:val="24"/>
-                <w:szCs w:val="24"/>
-              </w:rPr>
-            </w:pPr>
-          </w:p>
-        </w:tc>
-        <w:tc>
-          <w:tcPr>
-            <w:tcW w:w="1511" w:type="dxa"/>
-          </w:tcPr>
-          <w:p>
-            <w:pPr>
-              <w:rPr>
-                <w:rFonts w:ascii="Arial" w:eastAsia="Calibri" w:hAnsi="Arial" w:cs="Arial"/>
-                <w:sz w:val="24"/>
-                <w:szCs w:val="24"/>
-              </w:rPr>
-            </w:pPr>
+            <w:tcW w:w="1838" w:type="dxa"/>
+          </w:tcPr>
+          <w:p>
+            <w:pPr>
+              <w:jc w:val="center"/>
+              <w:rPr>
+                <w:rFonts w:ascii="Arial" w:eastAsia="Calibri" w:hAnsi="Arial" w:cs="Arial"/>
+                <w:sz w:val="24"/>
+                <w:szCs w:val="24"/>
+              </w:rPr>
+            </w:pPr>
+            <w:r>
+              <w:rPr>
+                <w:rFonts w:ascii="Arial" w:eastAsia="Calibri" w:hAnsi="Arial" w:cs="Arial"/>
+                <w:sz w:val="24"/>
+                <w:szCs w:val="24"/>
+              </w:rPr>
+              <w:t>2024.03.25</w:t>
+            </w:r>
+          </w:p>
+        </w:tc>
+        <w:tc>
+          <w:tcPr>
+            <w:tcW w:w="3119" w:type="dxa"/>
+          </w:tcPr>
+          <w:p>
+            <w:pPr>
+              <w:rPr>
+                <w:rFonts w:ascii="Arial" w:eastAsia="Calibri" w:hAnsi="Arial" w:cs="Arial"/>
+                <w:sz w:val="24"/>
+                <w:szCs w:val="24"/>
+              </w:rPr>
+            </w:pPr>
+          </w:p>
+        </w:tc>
+        <w:tc>
+          <w:tcPr>
+            <w:tcW w:w="2551" w:type="dxa"/>
+          </w:tcPr>
+          <w:p>
+            <w:pPr>
+              <w:rPr>
+                <w:rFonts w:ascii="Arial" w:eastAsia="Calibri" w:hAnsi="Arial" w:cs="Arial"/>
+                <w:sz w:val="24"/>
+                <w:szCs w:val="24"/>
+              </w:rPr>
+            </w:pPr>
+            <w:r>
+              <w:rPr>
+                <w:rFonts w:ascii="Arial" w:eastAsia="Calibri" w:hAnsi="Arial" w:cs="Arial"/>
+                <w:sz w:val="24"/>
+                <w:szCs w:val="24"/>
+              </w:rPr>
+              <w:t>megjelenik az összes termék</w:t>
+            </w:r>
+          </w:p>
+        </w:tc>
+        <w:tc>
+          <w:tcPr>
+            <w:tcW w:w="1985" w:type="dxa"/>
+          </w:tcPr>
+          <w:p>
+            <w:pPr>
+              <w:rPr>
+                <w:rFonts w:ascii="Arial" w:eastAsia="Calibri" w:hAnsi="Arial" w:cs="Arial"/>
+                <w:sz w:val="24"/>
+                <w:szCs w:val="24"/>
+              </w:rPr>
+            </w:pPr>
+            <w:r>
+              <w:rPr>
+                <w:rFonts w:ascii="Arial" w:eastAsia="Calibri" w:hAnsi="Arial" w:cs="Arial"/>
+                <w:sz w:val="24"/>
+                <w:szCs w:val="24"/>
+              </w:rPr>
+              <w:t xml:space="preserve">megnyomva a </w:t>
+            </w:r>
+            <w:proofErr w:type="spellStart"/>
+            <w:r>
+              <w:rPr>
+                <w:rFonts w:ascii="Arial" w:eastAsia="Calibri" w:hAnsi="Arial" w:cs="Arial"/>
+                <w:sz w:val="24"/>
+                <w:szCs w:val="24"/>
+              </w:rPr>
+              <w:t>navbarban</w:t>
+            </w:r>
+            <w:proofErr w:type="spellEnd"/>
+            <w:r>
+              <w:rPr>
+                <w:rFonts w:ascii="Arial" w:eastAsia="Calibri" w:hAnsi="Arial" w:cs="Arial"/>
+                <w:sz w:val="24"/>
+                <w:szCs w:val="24"/>
+              </w:rPr>
+              <w:t xml:space="preserve"> az összestermék a </w:t>
+            </w:r>
+            <w:proofErr w:type="spellStart"/>
+            <w:r>
+              <w:rPr>
+                <w:rFonts w:ascii="Arial" w:eastAsia="Calibri" w:hAnsi="Arial" w:cs="Arial"/>
+                <w:sz w:val="24"/>
+                <w:szCs w:val="24"/>
+              </w:rPr>
+              <w:t>Single</w:t>
+            </w:r>
+            <w:proofErr w:type="spellEnd"/>
+            <w:r>
+              <w:rPr>
+                <w:rFonts w:ascii="Arial" w:eastAsia="Calibri" w:hAnsi="Arial" w:cs="Arial"/>
+                <w:sz w:val="24"/>
+                <w:szCs w:val="24"/>
+              </w:rPr>
+              <w:t xml:space="preserve"> Page után</w:t>
+            </w:r>
+          </w:p>
+        </w:tc>
+        <w:tc>
+          <w:tcPr>
+            <w:tcW w:w="1772" w:type="dxa"/>
+          </w:tcPr>
+          <w:p>
+            <w:pPr>
+              <w:rPr>
+                <w:rFonts w:ascii="Arial" w:eastAsia="Calibri" w:hAnsi="Arial" w:cs="Arial"/>
+                <w:sz w:val="24"/>
+                <w:szCs w:val="24"/>
+              </w:rPr>
+            </w:pPr>
+            <w:proofErr w:type="spellStart"/>
+            <w:r>
+              <w:rPr>
+                <w:rFonts w:ascii="Arial" w:eastAsia="Calibri" w:hAnsi="Arial" w:cs="Arial"/>
+                <w:sz w:val="24"/>
+                <w:szCs w:val="24"/>
+              </w:rPr>
+              <w:t>product</w:t>
+            </w:r>
+            <w:proofErr w:type="spellEnd"/>
+            <w:r>
+              <w:rPr>
+                <w:rFonts w:ascii="Arial" w:eastAsia="Calibri" w:hAnsi="Arial" w:cs="Arial"/>
+                <w:sz w:val="24"/>
+                <w:szCs w:val="24"/>
+              </w:rPr>
+              <w:t>/</w:t>
+            </w:r>
+            <w:proofErr w:type="spellStart"/>
+            <w:r>
+              <w:rPr>
+                <w:rFonts w:ascii="Arial" w:eastAsia="Calibri" w:hAnsi="Arial" w:cs="Arial"/>
+                <w:sz w:val="24"/>
+                <w:szCs w:val="24"/>
+              </w:rPr>
+              <w:t>product</w:t>
+            </w:r>
+            <w:proofErr w:type="spellEnd"/>
+            <w:r>
+              <w:rPr>
+                <w:rFonts w:ascii="Arial" w:eastAsia="Calibri" w:hAnsi="Arial" w:cs="Arial"/>
+                <w:sz w:val="24"/>
+                <w:szCs w:val="24"/>
+              </w:rPr>
+              <w:t xml:space="preserve"> Server </w:t>
+            </w:r>
+            <w:proofErr w:type="spellStart"/>
+            <w:r>
+              <w:rPr>
+                <w:rFonts w:ascii="Arial" w:eastAsia="Calibri" w:hAnsi="Arial" w:cs="Arial"/>
+                <w:sz w:val="24"/>
+                <w:szCs w:val="24"/>
+              </w:rPr>
+              <w:t>error</w:t>
+            </w:r>
+            <w:proofErr w:type="spellEnd"/>
           </w:p>
         </w:tc>
         <w:tc>
@@ -1930,6 +2281,50 @@
                 <w:szCs w:val="24"/>
               </w:rPr>
             </w:pPr>
+            <w:r>
+              <w:rPr>
+                <w:rFonts w:ascii="Arial" w:eastAsia="Calibri" w:hAnsi="Arial" w:cs="Arial"/>
+                <w:sz w:val="24"/>
+                <w:szCs w:val="24"/>
+              </w:rPr>
+              <w:t xml:space="preserve">megjelenik az összes termék </w:t>
+            </w:r>
+            <w:proofErr w:type="spellStart"/>
+            <w:r>
+              <w:rPr>
+                <w:rFonts w:ascii="Arial" w:eastAsia="Calibri" w:hAnsi="Arial" w:cs="Arial"/>
+                <w:sz w:val="24"/>
+                <w:szCs w:val="24"/>
+              </w:rPr>
+              <w:t>single</w:t>
+            </w:r>
+            <w:proofErr w:type="spellEnd"/>
+            <w:r>
+              <w:rPr>
+                <w:rFonts w:ascii="Arial" w:eastAsia="Calibri" w:hAnsi="Arial" w:cs="Arial"/>
+                <w:sz w:val="24"/>
+                <w:szCs w:val="24"/>
+              </w:rPr>
+              <w:t xml:space="preserve"> </w:t>
+            </w:r>
+            <w:proofErr w:type="spellStart"/>
+            <w:r>
+              <w:rPr>
+                <w:rFonts w:ascii="Arial" w:eastAsia="Calibri" w:hAnsi="Arial" w:cs="Arial"/>
+                <w:sz w:val="24"/>
+                <w:szCs w:val="24"/>
+              </w:rPr>
+              <w:t>page</w:t>
+            </w:r>
+            <w:proofErr w:type="spellEnd"/>
+            <w:r>
+              <w:rPr>
+                <w:rFonts w:ascii="Arial" w:eastAsia="Calibri" w:hAnsi="Arial" w:cs="Arial"/>
+                <w:sz w:val="24"/>
+                <w:szCs w:val="24"/>
+              </w:rPr>
+              <w:t xml:space="preserve"> után</w:t>
+            </w:r>
           </w:p>
         </w:tc>
         <w:tc>
@@ -1944,34 +2339,68 @@
                 <w:szCs w:val="24"/>
               </w:rPr>
             </w:pPr>
-          </w:p>
-        </w:tc>
-        <w:tc>
-          <w:tcPr>
-            <w:tcW w:w="1418" w:type="dxa"/>
-          </w:tcPr>
-          <w:p>
-            <w:pPr>
-              <w:rPr>
-                <w:rFonts w:ascii="Arial" w:eastAsia="Calibri" w:hAnsi="Arial" w:cs="Arial"/>
-                <w:sz w:val="24"/>
-                <w:szCs w:val="24"/>
-              </w:rPr>
-            </w:pPr>
-          </w:p>
-        </w:tc>
-        <w:tc>
-          <w:tcPr>
-            <w:tcW w:w="1323" w:type="dxa"/>
-          </w:tcPr>
-          <w:p>
-            <w:pPr>
-              <w:rPr>
-                <w:rFonts w:ascii="Arial" w:eastAsia="Calibri" w:hAnsi="Arial" w:cs="Arial"/>
-                <w:sz w:val="24"/>
-                <w:szCs w:val="24"/>
-              </w:rPr>
-            </w:pPr>
+            <w:r>
+              <w:rPr>
+                <w:rFonts w:ascii="Arial" w:eastAsia="Calibri" w:hAnsi="Arial" w:cs="Arial"/>
+                <w:sz w:val="24"/>
+                <w:szCs w:val="24"/>
+              </w:rPr>
+              <w:t xml:space="preserve">Server </w:t>
+            </w:r>
+            <w:proofErr w:type="spellStart"/>
+            <w:r>
+              <w:rPr>
+                <w:rFonts w:ascii="Arial" w:eastAsia="Calibri" w:hAnsi="Arial" w:cs="Arial"/>
+                <w:sz w:val="24"/>
+                <w:szCs w:val="24"/>
+              </w:rPr>
+              <w:t>error</w:t>
+            </w:r>
+            <w:proofErr w:type="spellEnd"/>
+          </w:p>
+        </w:tc>
+        <w:tc>
+          <w:tcPr>
+            <w:tcW w:w="1168" w:type="dxa"/>
+          </w:tcPr>
+          <w:p>
+            <w:pPr>
+              <w:rPr>
+                <w:rFonts w:ascii="Arial" w:eastAsia="Calibri" w:hAnsi="Arial" w:cs="Arial"/>
+                <w:sz w:val="24"/>
+                <w:szCs w:val="24"/>
+              </w:rPr>
+            </w:pPr>
+            <w:r>
+              <w:rPr>
+                <w:rFonts w:ascii="Arial" w:eastAsia="Calibri" w:hAnsi="Arial" w:cs="Arial"/>
+                <w:sz w:val="24"/>
+                <w:szCs w:val="24"/>
+              </w:rPr>
+              <w:t>2024.03.26</w:t>
+            </w:r>
+          </w:p>
+        </w:tc>
+        <w:tc>
+          <w:tcPr>
+            <w:tcW w:w="1843" w:type="dxa"/>
+          </w:tcPr>
+          <w:p>
+            <w:pPr>
+              <w:rPr>
+                <w:rFonts w:ascii="Arial" w:eastAsia="Calibri" w:hAnsi="Arial" w:cs="Arial"/>
+                <w:sz w:val="24"/>
+                <w:szCs w:val="24"/>
+              </w:rPr>
+            </w:pPr>
+            <w:r>
+              <w:rPr>
+                <w:rFonts w:ascii="Arial" w:eastAsia="Calibri" w:hAnsi="Arial" w:cs="Arial"/>
+                <w:sz w:val="24"/>
+                <w:szCs w:val="24"/>
+              </w:rPr>
+              <w:t>--</w:t>
+            </w:r>
           </w:p>
         </w:tc>
       </w:tr>
@@ -1981,63 +2410,63 @@
         </w:trPr>
         <w:tc>
           <w:tcPr>
-            <w:tcW w:w="1418" w:type="dxa"/>
-          </w:tcPr>
-          <w:p>
-            <w:pPr>
-              <w:rPr>
-                <w:rFonts w:ascii="Arial" w:eastAsia="Calibri" w:hAnsi="Arial" w:cs="Arial"/>
-                <w:sz w:val="24"/>
-                <w:szCs w:val="24"/>
-              </w:rPr>
-            </w:pPr>
-          </w:p>
-        </w:tc>
-        <w:tc>
-          <w:tcPr>
-            <w:tcW w:w="5395" w:type="dxa"/>
-          </w:tcPr>
-          <w:p>
-            <w:pPr>
-              <w:rPr>
-                <w:rFonts w:ascii="Arial" w:eastAsia="Calibri" w:hAnsi="Arial" w:cs="Arial"/>
-                <w:sz w:val="24"/>
-                <w:szCs w:val="24"/>
-              </w:rPr>
-            </w:pPr>
-          </w:p>
-        </w:tc>
-        <w:tc>
-          <w:tcPr>
-            <w:tcW w:w="1324" w:type="dxa"/>
-          </w:tcPr>
-          <w:p>
-            <w:pPr>
-              <w:rPr>
-                <w:rFonts w:ascii="Arial" w:eastAsia="Calibri" w:hAnsi="Arial" w:cs="Arial"/>
-                <w:sz w:val="24"/>
-                <w:szCs w:val="24"/>
-              </w:rPr>
-            </w:pPr>
-          </w:p>
-        </w:tc>
-        <w:tc>
-          <w:tcPr>
-            <w:tcW w:w="1617" w:type="dxa"/>
-          </w:tcPr>
-          <w:p>
-            <w:pPr>
-              <w:rPr>
-                <w:rFonts w:ascii="Arial" w:eastAsia="Calibri" w:hAnsi="Arial" w:cs="Arial"/>
-                <w:sz w:val="24"/>
-                <w:szCs w:val="24"/>
-              </w:rPr>
-            </w:pPr>
-          </w:p>
-        </w:tc>
-        <w:tc>
-          <w:tcPr>
-            <w:tcW w:w="1511" w:type="dxa"/>
+            <w:tcW w:w="1838" w:type="dxa"/>
+          </w:tcPr>
+          <w:p>
+            <w:pPr>
+              <w:rPr>
+                <w:rFonts w:ascii="Arial" w:eastAsia="Calibri" w:hAnsi="Arial" w:cs="Arial"/>
+                <w:sz w:val="24"/>
+                <w:szCs w:val="24"/>
+              </w:rPr>
+            </w:pPr>
+          </w:p>
+        </w:tc>
+        <w:tc>
+          <w:tcPr>
+            <w:tcW w:w="3119" w:type="dxa"/>
+          </w:tcPr>
+          <w:p>
+            <w:pPr>
+              <w:rPr>
+                <w:rFonts w:ascii="Arial" w:eastAsia="Calibri" w:hAnsi="Arial" w:cs="Arial"/>
+                <w:sz w:val="24"/>
+                <w:szCs w:val="24"/>
+              </w:rPr>
+            </w:pPr>
+          </w:p>
+        </w:tc>
+        <w:tc>
+          <w:tcPr>
+            <w:tcW w:w="2551" w:type="dxa"/>
+          </w:tcPr>
+          <w:p>
+            <w:pPr>
+              <w:rPr>
+                <w:rFonts w:ascii="Arial" w:eastAsia="Calibri" w:hAnsi="Arial" w:cs="Arial"/>
+                <w:sz w:val="24"/>
+                <w:szCs w:val="24"/>
+              </w:rPr>
+            </w:pPr>
+          </w:p>
+        </w:tc>
+        <w:tc>
+          <w:tcPr>
+            <w:tcW w:w="1985" w:type="dxa"/>
+          </w:tcPr>
+          <w:p>
+            <w:pPr>
+              <w:rPr>
+                <w:rFonts w:ascii="Arial" w:eastAsia="Calibri" w:hAnsi="Arial" w:cs="Arial"/>
+                <w:sz w:val="24"/>
+                <w:szCs w:val="24"/>
+              </w:rPr>
+            </w:pPr>
+          </w:p>
+        </w:tc>
+        <w:tc>
+          <w:tcPr>
+            <w:tcW w:w="1772" w:type="dxa"/>
           </w:tcPr>
           <w:p>
             <w:pPr>
@@ -2079,21 +2508,21 @@
         </w:tc>
         <w:tc>
           <w:tcPr>
-            <w:tcW w:w="1418" w:type="dxa"/>
-          </w:tcPr>
-          <w:p>
-            <w:pPr>
-              <w:rPr>
-                <w:rFonts w:ascii="Arial" w:eastAsia="Calibri" w:hAnsi="Arial" w:cs="Arial"/>
-                <w:sz w:val="24"/>
-                <w:szCs w:val="24"/>
-              </w:rPr>
-            </w:pPr>
-          </w:p>
-        </w:tc>
-        <w:tc>
-          <w:tcPr>
-            <w:tcW w:w="1323" w:type="dxa"/>
+            <w:tcW w:w="1168" w:type="dxa"/>
+          </w:tcPr>
+          <w:p>
+            <w:pPr>
+              <w:rPr>
+                <w:rFonts w:ascii="Arial" w:eastAsia="Calibri" w:hAnsi="Arial" w:cs="Arial"/>
+                <w:sz w:val="24"/>
+                <w:szCs w:val="24"/>
+              </w:rPr>
+            </w:pPr>
+          </w:p>
+        </w:tc>
+        <w:tc>
+          <w:tcPr>
+            <w:tcW w:w="1843" w:type="dxa"/>
           </w:tcPr>
           <w:p>
             <w:pPr>
@@ -2112,63 +2541,63 @@
         </w:trPr>
         <w:tc>
           <w:tcPr>
-            <w:tcW w:w="1418" w:type="dxa"/>
-          </w:tcPr>
-          <w:p>
-            <w:pPr>
-              <w:rPr>
-                <w:rFonts w:ascii="Arial" w:eastAsia="Calibri" w:hAnsi="Arial" w:cs="Arial"/>
-                <w:sz w:val="24"/>
-                <w:szCs w:val="24"/>
-              </w:rPr>
-            </w:pPr>
-          </w:p>
-        </w:tc>
-        <w:tc>
-          <w:tcPr>
-            <w:tcW w:w="5395" w:type="dxa"/>
-          </w:tcPr>
-          <w:p>
-            <w:pPr>
-              <w:rPr>
-                <w:rFonts w:ascii="Arial" w:eastAsia="Calibri" w:hAnsi="Arial" w:cs="Arial"/>
-                <w:sz w:val="24"/>
-                <w:szCs w:val="24"/>
-              </w:rPr>
-            </w:pPr>
-          </w:p>
-        </w:tc>
-        <w:tc>
-          <w:tcPr>
-            <w:tcW w:w="1324" w:type="dxa"/>
-          </w:tcPr>
-          <w:p>
-            <w:pPr>
-              <w:rPr>
-                <w:rFonts w:ascii="Arial" w:eastAsia="Calibri" w:hAnsi="Arial" w:cs="Arial"/>
-                <w:sz w:val="24"/>
-                <w:szCs w:val="24"/>
-              </w:rPr>
-            </w:pPr>
-          </w:p>
-        </w:tc>
-        <w:tc>
-          <w:tcPr>
-            <w:tcW w:w="1617" w:type="dxa"/>
-          </w:tcPr>
-          <w:p>
-            <w:pPr>
-              <w:rPr>
-                <w:rFonts w:ascii="Arial" w:eastAsia="Calibri" w:hAnsi="Arial" w:cs="Arial"/>
-                <w:sz w:val="24"/>
-                <w:szCs w:val="24"/>
-              </w:rPr>
-            </w:pPr>
-          </w:p>
-        </w:tc>
-        <w:tc>
-          <w:tcPr>
-            <w:tcW w:w="1511" w:type="dxa"/>
+            <w:tcW w:w="1838" w:type="dxa"/>
+          </w:tcPr>
+          <w:p>
+            <w:pPr>
+              <w:rPr>
+                <w:rFonts w:ascii="Arial" w:eastAsia="Calibri" w:hAnsi="Arial" w:cs="Arial"/>
+                <w:sz w:val="24"/>
+                <w:szCs w:val="24"/>
+              </w:rPr>
+            </w:pPr>
+          </w:p>
+        </w:tc>
+        <w:tc>
+          <w:tcPr>
+            <w:tcW w:w="3119" w:type="dxa"/>
+          </w:tcPr>
+          <w:p>
+            <w:pPr>
+              <w:rPr>
+                <w:rFonts w:ascii="Arial" w:eastAsia="Calibri" w:hAnsi="Arial" w:cs="Arial"/>
+                <w:sz w:val="24"/>
+                <w:szCs w:val="24"/>
+              </w:rPr>
+            </w:pPr>
+          </w:p>
+        </w:tc>
+        <w:tc>
+          <w:tcPr>
+            <w:tcW w:w="2551" w:type="dxa"/>
+          </w:tcPr>
+          <w:p>
+            <w:pPr>
+              <w:rPr>
+                <w:rFonts w:ascii="Arial" w:eastAsia="Calibri" w:hAnsi="Arial" w:cs="Arial"/>
+                <w:sz w:val="24"/>
+                <w:szCs w:val="24"/>
+              </w:rPr>
+            </w:pPr>
+          </w:p>
+        </w:tc>
+        <w:tc>
+          <w:tcPr>
+            <w:tcW w:w="1985" w:type="dxa"/>
+          </w:tcPr>
+          <w:p>
+            <w:pPr>
+              <w:rPr>
+                <w:rFonts w:ascii="Arial" w:eastAsia="Calibri" w:hAnsi="Arial" w:cs="Arial"/>
+                <w:sz w:val="24"/>
+                <w:szCs w:val="24"/>
+              </w:rPr>
+            </w:pPr>
+          </w:p>
+        </w:tc>
+        <w:tc>
+          <w:tcPr>
+            <w:tcW w:w="1772" w:type="dxa"/>
           </w:tcPr>
           <w:p>
             <w:pPr>
@@ -2210,21 +2639,21 @@
         </w:tc>
         <w:tc>
           <w:tcPr>
-            <w:tcW w:w="1418" w:type="dxa"/>
-          </w:tcPr>
-          <w:p>
-            <w:pPr>
-              <w:rPr>
-                <w:rFonts w:ascii="Arial" w:eastAsia="Calibri" w:hAnsi="Arial" w:cs="Arial"/>
-                <w:sz w:val="24"/>
-                <w:szCs w:val="24"/>
-              </w:rPr>
-            </w:pPr>
-          </w:p>
-        </w:tc>
-        <w:tc>
-          <w:tcPr>
-            <w:tcW w:w="1323" w:type="dxa"/>
+            <w:tcW w:w="1168" w:type="dxa"/>
+          </w:tcPr>
+          <w:p>
+            <w:pPr>
+              <w:rPr>
+                <w:rFonts w:ascii="Arial" w:eastAsia="Calibri" w:hAnsi="Arial" w:cs="Arial"/>
+                <w:sz w:val="24"/>
+                <w:szCs w:val="24"/>
+              </w:rPr>
+            </w:pPr>
+          </w:p>
+        </w:tc>
+        <w:tc>
+          <w:tcPr>
+            <w:tcW w:w="1843" w:type="dxa"/>
           </w:tcPr>
           <w:p>
             <w:pPr>
@@ -2243,63 +2672,63 @@
         </w:trPr>
         <w:tc>
           <w:tcPr>
-            <w:tcW w:w="1418" w:type="dxa"/>
-          </w:tcPr>
-          <w:p>
-            <w:pPr>
-              <w:rPr>
-                <w:rFonts w:ascii="Arial" w:eastAsia="Calibri" w:hAnsi="Arial" w:cs="Arial"/>
-                <w:sz w:val="24"/>
-                <w:szCs w:val="24"/>
-              </w:rPr>
-            </w:pPr>
-          </w:p>
-        </w:tc>
-        <w:tc>
-          <w:tcPr>
-            <w:tcW w:w="5395" w:type="dxa"/>
-          </w:tcPr>
-          <w:p>
-            <w:pPr>
-              <w:rPr>
-                <w:rFonts w:ascii="Arial" w:eastAsia="Calibri" w:hAnsi="Arial" w:cs="Arial"/>
-                <w:sz w:val="24"/>
-                <w:szCs w:val="24"/>
-              </w:rPr>
-            </w:pPr>
-          </w:p>
-        </w:tc>
-        <w:tc>
-          <w:tcPr>
-            <w:tcW w:w="1324" w:type="dxa"/>
-          </w:tcPr>
-          <w:p>
-            <w:pPr>
-              <w:rPr>
-                <w:rFonts w:ascii="Arial" w:eastAsia="Calibri" w:hAnsi="Arial" w:cs="Arial"/>
-                <w:sz w:val="24"/>
-                <w:szCs w:val="24"/>
-              </w:rPr>
-            </w:pPr>
-          </w:p>
-        </w:tc>
-        <w:tc>
-          <w:tcPr>
-            <w:tcW w:w="1617" w:type="dxa"/>
-          </w:tcPr>
-          <w:p>
-            <w:pPr>
-              <w:rPr>
-                <w:rFonts w:ascii="Arial" w:eastAsia="Calibri" w:hAnsi="Arial" w:cs="Arial"/>
-                <w:sz w:val="24"/>
-                <w:szCs w:val="24"/>
-              </w:rPr>
-            </w:pPr>
-          </w:p>
-        </w:tc>
-        <w:tc>
-          <w:tcPr>
-            <w:tcW w:w="1511" w:type="dxa"/>
+            <w:tcW w:w="1838" w:type="dxa"/>
+          </w:tcPr>
+          <w:p>
+            <w:pPr>
+              <w:rPr>
+                <w:rFonts w:ascii="Arial" w:eastAsia="Calibri" w:hAnsi="Arial" w:cs="Arial"/>
+                <w:sz w:val="24"/>
+                <w:szCs w:val="24"/>
+              </w:rPr>
+            </w:pPr>
+          </w:p>
+        </w:tc>
+        <w:tc>
+          <w:tcPr>
+            <w:tcW w:w="3119" w:type="dxa"/>
+          </w:tcPr>
+          <w:p>
+            <w:pPr>
+              <w:rPr>
+                <w:rFonts w:ascii="Arial" w:eastAsia="Calibri" w:hAnsi="Arial" w:cs="Arial"/>
+                <w:sz w:val="24"/>
+                <w:szCs w:val="24"/>
+              </w:rPr>
+            </w:pPr>
+          </w:p>
+        </w:tc>
+        <w:tc>
+          <w:tcPr>
+            <w:tcW w:w="2551" w:type="dxa"/>
+          </w:tcPr>
+          <w:p>
+            <w:pPr>
+              <w:rPr>
+                <w:rFonts w:ascii="Arial" w:eastAsia="Calibri" w:hAnsi="Arial" w:cs="Arial"/>
+                <w:sz w:val="24"/>
+                <w:szCs w:val="24"/>
+              </w:rPr>
+            </w:pPr>
+          </w:p>
+        </w:tc>
+        <w:tc>
+          <w:tcPr>
+            <w:tcW w:w="1985" w:type="dxa"/>
+          </w:tcPr>
+          <w:p>
+            <w:pPr>
+              <w:rPr>
+                <w:rFonts w:ascii="Arial" w:eastAsia="Calibri" w:hAnsi="Arial" w:cs="Arial"/>
+                <w:sz w:val="24"/>
+                <w:szCs w:val="24"/>
+              </w:rPr>
+            </w:pPr>
+          </w:p>
+        </w:tc>
+        <w:tc>
+          <w:tcPr>
+            <w:tcW w:w="1772" w:type="dxa"/>
           </w:tcPr>
           <w:p>
             <w:pPr>
@@ -2341,21 +2770,21 @@
         </w:tc>
         <w:tc>
           <w:tcPr>
-            <w:tcW w:w="1418" w:type="dxa"/>
-          </w:tcPr>
-          <w:p>
-            <w:pPr>
-              <w:rPr>
-                <w:rFonts w:ascii="Arial" w:eastAsia="Calibri" w:hAnsi="Arial" w:cs="Arial"/>
-                <w:sz w:val="24"/>
-                <w:szCs w:val="24"/>
-              </w:rPr>
-            </w:pPr>
-          </w:p>
-        </w:tc>
-        <w:tc>
-          <w:tcPr>
-            <w:tcW w:w="1323" w:type="dxa"/>
+            <w:tcW w:w="1168" w:type="dxa"/>
+          </w:tcPr>
+          <w:p>
+            <w:pPr>
+              <w:rPr>
+                <w:rFonts w:ascii="Arial" w:eastAsia="Calibri" w:hAnsi="Arial" w:cs="Arial"/>
+                <w:sz w:val="24"/>
+                <w:szCs w:val="24"/>
+              </w:rPr>
+            </w:pPr>
+          </w:p>
+        </w:tc>
+        <w:tc>
+          <w:tcPr>
+            <w:tcW w:w="1843" w:type="dxa"/>
           </w:tcPr>
           <w:p>
             <w:pPr>
@@ -2374,63 +2803,63 @@
         </w:trPr>
         <w:tc>
           <w:tcPr>
-            <w:tcW w:w="1418" w:type="dxa"/>
-          </w:tcPr>
-          <w:p>
-            <w:pPr>
-              <w:rPr>
-                <w:rFonts w:ascii="Arial" w:eastAsia="Calibri" w:hAnsi="Arial" w:cs="Arial"/>
-                <w:sz w:val="24"/>
-                <w:szCs w:val="24"/>
-              </w:rPr>
-            </w:pPr>
-          </w:p>
-        </w:tc>
-        <w:tc>
-          <w:tcPr>
-            <w:tcW w:w="5395" w:type="dxa"/>
-          </w:tcPr>
-          <w:p>
-            <w:pPr>
-              <w:rPr>
-                <w:rFonts w:ascii="Arial" w:eastAsia="Calibri" w:hAnsi="Arial" w:cs="Arial"/>
-                <w:sz w:val="24"/>
-                <w:szCs w:val="24"/>
-              </w:rPr>
-            </w:pPr>
-          </w:p>
-        </w:tc>
-        <w:tc>
-          <w:tcPr>
-            <w:tcW w:w="1324" w:type="dxa"/>
-          </w:tcPr>
-          <w:p>
-            <w:pPr>
-              <w:rPr>
-                <w:rFonts w:ascii="Arial" w:eastAsia="Calibri" w:hAnsi="Arial" w:cs="Arial"/>
-                <w:sz w:val="24"/>
-                <w:szCs w:val="24"/>
-              </w:rPr>
-            </w:pPr>
-          </w:p>
-        </w:tc>
-        <w:tc>
-          <w:tcPr>
-            <w:tcW w:w="1617" w:type="dxa"/>
-          </w:tcPr>
-          <w:p>
-            <w:pPr>
-              <w:rPr>
-                <w:rFonts w:ascii="Arial" w:eastAsia="Calibri" w:hAnsi="Arial" w:cs="Arial"/>
-                <w:sz w:val="24"/>
-                <w:szCs w:val="24"/>
-              </w:rPr>
-            </w:pPr>
-          </w:p>
-        </w:tc>
-        <w:tc>
-          <w:tcPr>
-            <w:tcW w:w="1511" w:type="dxa"/>
+            <w:tcW w:w="1838" w:type="dxa"/>
+          </w:tcPr>
+          <w:p>
+            <w:pPr>
+              <w:rPr>
+                <w:rFonts w:ascii="Arial" w:eastAsia="Calibri" w:hAnsi="Arial" w:cs="Arial"/>
+                <w:sz w:val="24"/>
+                <w:szCs w:val="24"/>
+              </w:rPr>
+            </w:pPr>
+          </w:p>
+        </w:tc>
+        <w:tc>
+          <w:tcPr>
+            <w:tcW w:w="3119" w:type="dxa"/>
+          </w:tcPr>
+          <w:p>
+            <w:pPr>
+              <w:rPr>
+                <w:rFonts w:ascii="Arial" w:eastAsia="Calibri" w:hAnsi="Arial" w:cs="Arial"/>
+                <w:sz w:val="24"/>
+                <w:szCs w:val="24"/>
+              </w:rPr>
+            </w:pPr>
+          </w:p>
+        </w:tc>
+        <w:tc>
+          <w:tcPr>
+            <w:tcW w:w="2551" w:type="dxa"/>
+          </w:tcPr>
+          <w:p>
+            <w:pPr>
+              <w:rPr>
+                <w:rFonts w:ascii="Arial" w:eastAsia="Calibri" w:hAnsi="Arial" w:cs="Arial"/>
+                <w:sz w:val="24"/>
+                <w:szCs w:val="24"/>
+              </w:rPr>
+            </w:pPr>
+          </w:p>
+        </w:tc>
+        <w:tc>
+          <w:tcPr>
+            <w:tcW w:w="1985" w:type="dxa"/>
+          </w:tcPr>
+          <w:p>
+            <w:pPr>
+              <w:rPr>
+                <w:rFonts w:ascii="Arial" w:eastAsia="Calibri" w:hAnsi="Arial" w:cs="Arial"/>
+                <w:sz w:val="24"/>
+                <w:szCs w:val="24"/>
+              </w:rPr>
+            </w:pPr>
+          </w:p>
+        </w:tc>
+        <w:tc>
+          <w:tcPr>
+            <w:tcW w:w="1772" w:type="dxa"/>
           </w:tcPr>
           <w:p>
             <w:pPr>
@@ -2472,21 +2901,21 @@
         </w:tc>
         <w:tc>
           <w:tcPr>
-            <w:tcW w:w="1418" w:type="dxa"/>
-          </w:tcPr>
-          <w:p>
-            <w:pPr>
-              <w:rPr>
-                <w:rFonts w:ascii="Arial" w:eastAsia="Calibri" w:hAnsi="Arial" w:cs="Arial"/>
-                <w:sz w:val="24"/>
-                <w:szCs w:val="24"/>
-              </w:rPr>
-            </w:pPr>
-          </w:p>
-        </w:tc>
-        <w:tc>
-          <w:tcPr>
-            <w:tcW w:w="1323" w:type="dxa"/>
+            <w:tcW w:w="1168" w:type="dxa"/>
+          </w:tcPr>
+          <w:p>
+            <w:pPr>
+              <w:rPr>
+                <w:rFonts w:ascii="Arial" w:eastAsia="Calibri" w:hAnsi="Arial" w:cs="Arial"/>
+                <w:sz w:val="24"/>
+                <w:szCs w:val="24"/>
+              </w:rPr>
+            </w:pPr>
+          </w:p>
+        </w:tc>
+        <w:tc>
+          <w:tcPr>
+            <w:tcW w:w="1843" w:type="dxa"/>
           </w:tcPr>
           <w:p>
             <w:pPr>
@@ -2505,63 +2934,63 @@
         </w:trPr>
         <w:tc>
           <w:tcPr>
-            <w:tcW w:w="1418" w:type="dxa"/>
-          </w:tcPr>
-          <w:p>
-            <w:pPr>
-              <w:rPr>
-                <w:rFonts w:ascii="Arial" w:eastAsia="Calibri" w:hAnsi="Arial" w:cs="Arial"/>
-                <w:sz w:val="24"/>
-                <w:szCs w:val="24"/>
-              </w:rPr>
-            </w:pPr>
-          </w:p>
-        </w:tc>
-        <w:tc>
-          <w:tcPr>
-            <w:tcW w:w="5395" w:type="dxa"/>
-          </w:tcPr>
-          <w:p>
-            <w:pPr>
-              <w:rPr>
-                <w:rFonts w:ascii="Arial" w:eastAsia="Calibri" w:hAnsi="Arial" w:cs="Arial"/>
-                <w:sz w:val="24"/>
-                <w:szCs w:val="24"/>
-              </w:rPr>
-            </w:pPr>
-          </w:p>
-        </w:tc>
-        <w:tc>
-          <w:tcPr>
-            <w:tcW w:w="1324" w:type="dxa"/>
-          </w:tcPr>
-          <w:p>
-            <w:pPr>
-              <w:rPr>
-                <w:rFonts w:ascii="Arial" w:eastAsia="Calibri" w:hAnsi="Arial" w:cs="Arial"/>
-                <w:sz w:val="24"/>
-                <w:szCs w:val="24"/>
-              </w:rPr>
-            </w:pPr>
-          </w:p>
-        </w:tc>
-        <w:tc>
-          <w:tcPr>
-            <w:tcW w:w="1617" w:type="dxa"/>
-          </w:tcPr>
-          <w:p>
-            <w:pPr>
-              <w:rPr>
-                <w:rFonts w:ascii="Arial" w:eastAsia="Calibri" w:hAnsi="Arial" w:cs="Arial"/>
-                <w:sz w:val="24"/>
-                <w:szCs w:val="24"/>
-              </w:rPr>
-            </w:pPr>
-          </w:p>
-        </w:tc>
-        <w:tc>
-          <w:tcPr>
-            <w:tcW w:w="1511" w:type="dxa"/>
+            <w:tcW w:w="1838" w:type="dxa"/>
+          </w:tcPr>
+          <w:p>
+            <w:pPr>
+              <w:rPr>
+                <w:rFonts w:ascii="Arial" w:eastAsia="Calibri" w:hAnsi="Arial" w:cs="Arial"/>
+                <w:sz w:val="24"/>
+                <w:szCs w:val="24"/>
+              </w:rPr>
+            </w:pPr>
+          </w:p>
+        </w:tc>
+        <w:tc>
+          <w:tcPr>
+            <w:tcW w:w="3119" w:type="dxa"/>
+          </w:tcPr>
+          <w:p>
+            <w:pPr>
+              <w:rPr>
+                <w:rFonts w:ascii="Arial" w:eastAsia="Calibri" w:hAnsi="Arial" w:cs="Arial"/>
+                <w:sz w:val="24"/>
+                <w:szCs w:val="24"/>
+              </w:rPr>
+            </w:pPr>
+          </w:p>
+        </w:tc>
+        <w:tc>
+          <w:tcPr>
+            <w:tcW w:w="2551" w:type="dxa"/>
+          </w:tcPr>
+          <w:p>
+            <w:pPr>
+              <w:rPr>
+                <w:rFonts w:ascii="Arial" w:eastAsia="Calibri" w:hAnsi="Arial" w:cs="Arial"/>
+                <w:sz w:val="24"/>
+                <w:szCs w:val="24"/>
+              </w:rPr>
+            </w:pPr>
+          </w:p>
+        </w:tc>
+        <w:tc>
+          <w:tcPr>
+            <w:tcW w:w="1985" w:type="dxa"/>
+          </w:tcPr>
+          <w:p>
+            <w:pPr>
+              <w:rPr>
+                <w:rFonts w:ascii="Arial" w:eastAsia="Calibri" w:hAnsi="Arial" w:cs="Arial"/>
+                <w:sz w:val="24"/>
+                <w:szCs w:val="24"/>
+              </w:rPr>
+            </w:pPr>
+          </w:p>
+        </w:tc>
+        <w:tc>
+          <w:tcPr>
+            <w:tcW w:w="1772" w:type="dxa"/>
           </w:tcPr>
           <w:p>
             <w:pPr>
@@ -2603,21 +3032,21 @@
         </w:tc>
         <w:tc>
           <w:tcPr>
-            <w:tcW w:w="1418" w:type="dxa"/>
-          </w:tcPr>
-          <w:p>
-            <w:pPr>
-              <w:rPr>
-                <w:rFonts w:ascii="Arial" w:eastAsia="Calibri" w:hAnsi="Arial" w:cs="Arial"/>
-                <w:sz w:val="24"/>
-                <w:szCs w:val="24"/>
-              </w:rPr>
-            </w:pPr>
-          </w:p>
-        </w:tc>
-        <w:tc>
-          <w:tcPr>
-            <w:tcW w:w="1323" w:type="dxa"/>
+            <w:tcW w:w="1168" w:type="dxa"/>
+          </w:tcPr>
+          <w:p>
+            <w:pPr>
+              <w:rPr>
+                <w:rFonts w:ascii="Arial" w:eastAsia="Calibri" w:hAnsi="Arial" w:cs="Arial"/>
+                <w:sz w:val="24"/>
+                <w:szCs w:val="24"/>
+              </w:rPr>
+            </w:pPr>
+          </w:p>
+        </w:tc>
+        <w:tc>
+          <w:tcPr>
+            <w:tcW w:w="1843" w:type="dxa"/>
           </w:tcPr>
           <w:p>
             <w:pPr>

</xml_diff>

<commit_message>
Orders page update and Docx update
</commit_message>
<xml_diff>
--- a/tesztJegyzokonyv.docx
+++ b/tesztJegyzokonyv.docx
@@ -1086,7 +1086,15 @@
                 <w:sz w:val="24"/>
                 <w:szCs w:val="24"/>
               </w:rPr>
-              <w:t>singel</w:t>
+              <w:t>sing</w:t>
+            </w:r>
+            <w:r>
+              <w:rPr>
+                <w:rFonts w:ascii="Arial" w:eastAsia="Calibri" w:hAnsi="Arial" w:cs="Arial"/>
+                <w:sz w:val="24"/>
+                <w:szCs w:val="24"/>
+              </w:rPr>
+              <w:t>le</w:t>
             </w:r>
             <w:proofErr w:type="spellEnd"/>
             <w:r>
@@ -1256,7 +1264,22 @@
               <w:rPr>
                 <w:rFonts w:ascii="Arial" w:eastAsia="Calibri" w:hAnsi="Arial" w:cs="Arial"/>
               </w:rPr>
-              <w:t xml:space="preserve"> hibaüzenet</w:t>
+              <w:t xml:space="preserve"> </w:t>
+            </w:r>
+          </w:p>
+          <w:p>
+            <w:pPr>
+              <w:pStyle w:val="NormlWeb"/>
+              <w:spacing w:before="0" w:beforeAutospacing="0" w:after="0" w:afterAutospacing="0"/>
+              <w:rPr>
+                <w:rFonts w:ascii="Arial" w:eastAsia="Calibri" w:hAnsi="Arial" w:cs="Arial"/>
+              </w:rPr>
+            </w:pPr>
+            <w:r>
+              <w:rPr>
+                <w:rFonts w:ascii="Arial" w:eastAsia="Calibri" w:hAnsi="Arial" w:cs="Arial"/>
+              </w:rPr>
+              <w:t>hibaüzenet</w:t>
             </w:r>
           </w:p>
         </w:tc>
@@ -1915,7 +1938,15 @@
                 <w:sz w:val="24"/>
                 <w:szCs w:val="24"/>
               </w:rPr>
-              <w:t>Nem jelenik meg a kosárban a termék</w:t>
+              <w:t xml:space="preserve">Nem jelenik meg a </w:t>
+            </w:r>
+            <w:r>
+              <w:rPr>
+                <w:rFonts w:ascii="Arial" w:eastAsia="Calibri" w:hAnsi="Arial" w:cs="Arial"/>
+                <w:sz w:val="24"/>
+                <w:szCs w:val="24"/>
+              </w:rPr>
+              <w:t>kosárban a termék</w:t>
             </w:r>
           </w:p>
         </w:tc>
@@ -1953,6 +1984,115 @@
                 <w:szCs w:val="24"/>
               </w:rPr>
             </w:pPr>
+            <w:r>
+              <w:rPr>
+                <w:rFonts w:ascii="Arial" w:eastAsia="Calibri" w:hAnsi="Arial" w:cs="Arial"/>
+                <w:sz w:val="24"/>
+                <w:szCs w:val="24"/>
+              </w:rPr>
+              <w:t>Nem</w:t>
+            </w:r>
+            <w:r>
+              <w:rPr>
+                <w:rFonts w:ascii="Arial" w:eastAsia="Calibri" w:hAnsi="Arial" w:cs="Arial"/>
+                <w:sz w:val="24"/>
+                <w:szCs w:val="24"/>
+              </w:rPr>
+              <w:t xml:space="preserve"> </w:t>
+            </w:r>
+            <w:r>
+              <w:rPr>
+                <w:rFonts w:ascii="Arial" w:eastAsia="Calibri" w:hAnsi="Arial" w:cs="Arial"/>
+                <w:sz w:val="24"/>
+                <w:szCs w:val="24"/>
+              </w:rPr>
+              <w:t>vol</w:t>
+            </w:r>
+            <w:r>
+              <w:rPr>
+                <w:rFonts w:ascii="Arial" w:eastAsia="Calibri" w:hAnsi="Arial" w:cs="Arial"/>
+                <w:sz w:val="24"/>
+                <w:szCs w:val="24"/>
+              </w:rPr>
+              <w:t>t</w:t>
+            </w:r>
+          </w:p>
+          <w:p>
+            <w:pPr>
+              <w:rPr>
+                <w:rFonts w:ascii="Arial" w:eastAsia="Calibri" w:hAnsi="Arial" w:cs="Arial"/>
+                <w:sz w:val="24"/>
+                <w:szCs w:val="24"/>
+              </w:rPr>
+            </w:pPr>
+            <w:r>
+              <w:rPr>
+                <w:rFonts w:ascii="Arial" w:eastAsia="Calibri" w:hAnsi="Arial" w:cs="Arial"/>
+                <w:sz w:val="24"/>
+                <w:szCs w:val="24"/>
+              </w:rPr>
+              <w:t>hibaüzenet</w:t>
+            </w:r>
+          </w:p>
+        </w:tc>
+        <w:tc>
+          <w:tcPr>
+            <w:tcW w:w="1168" w:type="dxa"/>
+          </w:tcPr>
+          <w:p>
+            <w:pPr>
+              <w:rPr>
+                <w:rFonts w:ascii="Arial" w:eastAsia="Calibri" w:hAnsi="Arial" w:cs="Arial"/>
+                <w:sz w:val="24"/>
+                <w:szCs w:val="24"/>
+              </w:rPr>
+            </w:pPr>
+            <w:r>
+              <w:rPr>
+                <w:rFonts w:ascii="Arial" w:eastAsia="Calibri" w:hAnsi="Arial" w:cs="Arial"/>
+                <w:sz w:val="24"/>
+                <w:szCs w:val="24"/>
+              </w:rPr>
+              <w:t>202</w:t>
+            </w:r>
+            <w:r>
+              <w:rPr>
+                <w:rFonts w:ascii="Arial" w:eastAsia="Calibri" w:hAnsi="Arial" w:cs="Arial"/>
+                <w:sz w:val="24"/>
+                <w:szCs w:val="24"/>
+              </w:rPr>
+              <w:t>4</w:t>
+            </w:r>
+            <w:r>
+              <w:rPr>
+                <w:rFonts w:ascii="Arial" w:eastAsia="Calibri" w:hAnsi="Arial" w:cs="Arial"/>
+                <w:sz w:val="24"/>
+                <w:szCs w:val="24"/>
+              </w:rPr>
+              <w:t>.03.24</w:t>
+            </w:r>
+          </w:p>
+        </w:tc>
+        <w:tc>
+          <w:tcPr>
+            <w:tcW w:w="1843" w:type="dxa"/>
+          </w:tcPr>
+          <w:p>
+            <w:pPr>
+              <w:rPr>
+                <w:rFonts w:ascii="Arial" w:eastAsia="Calibri" w:hAnsi="Arial" w:cs="Arial"/>
+                <w:sz w:val="24"/>
+                <w:szCs w:val="24"/>
+              </w:rPr>
+            </w:pPr>
+            <w:r>
+              <w:rPr>
+                <w:rFonts w:ascii="Arial" w:eastAsia="Calibri" w:hAnsi="Arial" w:cs="Arial"/>
+                <w:sz w:val="24"/>
+                <w:szCs w:val="24"/>
+              </w:rPr>
+              <w:t>_</w:t>
+            </w:r>
             <w:proofErr w:type="spellStart"/>
             <w:r>
               <w:rPr>
@@ -1960,7 +2100,7 @@
                 <w:sz w:val="24"/>
                 <w:szCs w:val="24"/>
               </w:rPr>
-              <w:t>Nemvolr</w:t>
+              <w:t>id</w:t>
             </w:r>
             <w:proofErr w:type="spellEnd"/>
             <w:r>
@@ -1969,67 +2109,7 @@
                 <w:sz w:val="24"/>
                 <w:szCs w:val="24"/>
               </w:rPr>
-              <w:t xml:space="preserve"> hiba üzenet</w:t>
-            </w:r>
-          </w:p>
-        </w:tc>
-        <w:tc>
-          <w:tcPr>
-            <w:tcW w:w="1168" w:type="dxa"/>
-          </w:tcPr>
-          <w:p>
-            <w:pPr>
-              <w:rPr>
-                <w:rFonts w:ascii="Arial" w:eastAsia="Calibri" w:hAnsi="Arial" w:cs="Arial"/>
-                <w:sz w:val="24"/>
-                <w:szCs w:val="24"/>
-              </w:rPr>
-            </w:pPr>
-            <w:r>
-              <w:rPr>
-                <w:rFonts w:ascii="Arial" w:eastAsia="Calibri" w:hAnsi="Arial" w:cs="Arial"/>
-                <w:sz w:val="24"/>
-                <w:szCs w:val="24"/>
-              </w:rPr>
-              <w:t>202</w:t>
-            </w:r>
-            <w:r>
-              <w:rPr>
-                <w:rFonts w:ascii="Arial" w:eastAsia="Calibri" w:hAnsi="Arial" w:cs="Arial"/>
-                <w:sz w:val="24"/>
-                <w:szCs w:val="24"/>
-              </w:rPr>
-              <w:t>4</w:t>
-            </w:r>
-            <w:r>
-              <w:rPr>
-                <w:rFonts w:ascii="Arial" w:eastAsia="Calibri" w:hAnsi="Arial" w:cs="Arial"/>
-                <w:sz w:val="24"/>
-                <w:szCs w:val="24"/>
-              </w:rPr>
-              <w:t>.03.24</w:t>
-            </w:r>
-          </w:p>
-        </w:tc>
-        <w:tc>
-          <w:tcPr>
-            <w:tcW w:w="1843" w:type="dxa"/>
-          </w:tcPr>
-          <w:p>
-            <w:pPr>
-              <w:rPr>
-                <w:rFonts w:ascii="Arial" w:eastAsia="Calibri" w:hAnsi="Arial" w:cs="Arial"/>
-                <w:sz w:val="24"/>
-                <w:szCs w:val="24"/>
-              </w:rPr>
-            </w:pPr>
-            <w:r>
-              <w:rPr>
-                <w:rFonts w:ascii="Arial" w:eastAsia="Calibri" w:hAnsi="Arial" w:cs="Arial"/>
-                <w:sz w:val="24"/>
-                <w:szCs w:val="24"/>
-              </w:rPr>
-              <w:t>_</w:t>
+              <w:t xml:space="preserve"> el lett írva </w:t>
             </w:r>
             <w:proofErr w:type="spellStart"/>
             <w:r>
@@ -2038,6 +2118,24 @@
                 <w:sz w:val="24"/>
                 <w:szCs w:val="24"/>
               </w:rPr>
+              <w:t>product</w:t>
+            </w:r>
+            <w:proofErr w:type="spellEnd"/>
+            <w:r>
+              <w:rPr>
+                <w:rFonts w:ascii="Arial" w:eastAsia="Calibri" w:hAnsi="Arial" w:cs="Arial"/>
+                <w:sz w:val="24"/>
+                <w:szCs w:val="24"/>
+              </w:rPr>
+              <w:t>._</w:t>
+            </w:r>
+            <w:proofErr w:type="spellStart"/>
+            <w:r>
+              <w:rPr>
+                <w:rFonts w:ascii="Arial" w:eastAsia="Calibri" w:hAnsi="Arial" w:cs="Arial"/>
+                <w:sz w:val="24"/>
+                <w:szCs w:val="24"/>
+              </w:rPr>
               <w:t>id</w:t>
             </w:r>
             <w:proofErr w:type="spellEnd"/>
@@ -2047,7 +2145,7 @@
                 <w:sz w:val="24"/>
                 <w:szCs w:val="24"/>
               </w:rPr>
-              <w:t xml:space="preserve"> el lett írva </w:t>
+              <w:t xml:space="preserve"> </w:t>
             </w:r>
             <w:proofErr w:type="spellStart"/>
             <w:r>
@@ -2056,7 +2154,7 @@
                 <w:sz w:val="24"/>
                 <w:szCs w:val="24"/>
               </w:rPr>
-              <w:t>product</w:t>
+              <w:t>nak</w:t>
             </w:r>
             <w:proofErr w:type="spellEnd"/>
             <w:r>
@@ -2065,25 +2163,7 @@
                 <w:sz w:val="24"/>
                 <w:szCs w:val="24"/>
               </w:rPr>
-              <w:t>._</w:t>
-            </w:r>
-            <w:proofErr w:type="spellStart"/>
-            <w:r>
-              <w:rPr>
-                <w:rFonts w:ascii="Arial" w:eastAsia="Calibri" w:hAnsi="Arial" w:cs="Arial"/>
-                <w:sz w:val="24"/>
-                <w:szCs w:val="24"/>
-              </w:rPr>
-              <w:t>id</w:t>
-            </w:r>
-            <w:proofErr w:type="spellEnd"/>
-            <w:r>
-              <w:rPr>
-                <w:rFonts w:ascii="Arial" w:eastAsia="Calibri" w:hAnsi="Arial" w:cs="Arial"/>
-                <w:sz w:val="24"/>
-                <w:szCs w:val="24"/>
-              </w:rPr>
-              <w:t xml:space="preserve"> nak kell lennie</w:t>
+              <w:t xml:space="preserve"> kell lennie</w:t>
             </w:r>
           </w:p>
         </w:tc>
@@ -2420,6 +2500,14 @@
                 <w:szCs w:val="24"/>
               </w:rPr>
             </w:pPr>
+            <w:r>
+              <w:rPr>
+                <w:rFonts w:ascii="Arial" w:eastAsia="Calibri" w:hAnsi="Arial" w:cs="Arial"/>
+                <w:sz w:val="24"/>
+                <w:szCs w:val="24"/>
+              </w:rPr>
+              <w:t>2024.03.26</w:t>
+            </w:r>
           </w:p>
         </w:tc>
         <w:tc>
@@ -2448,6 +2536,14 @@
                 <w:szCs w:val="24"/>
               </w:rPr>
             </w:pPr>
+            <w:r>
+              <w:rPr>
+                <w:rFonts w:ascii="Arial" w:eastAsia="Calibri" w:hAnsi="Arial" w:cs="Arial"/>
+                <w:sz w:val="24"/>
+                <w:szCs w:val="24"/>
+              </w:rPr>
+              <w:t xml:space="preserve">Rendelések termékek megjelenek az Admin felületen </w:t>
+            </w:r>
           </w:p>
         </w:tc>
         <w:tc>
@@ -2462,6 +2558,32 @@
                 <w:szCs w:val="24"/>
               </w:rPr>
             </w:pPr>
+            <w:r>
+              <w:rPr>
+                <w:rFonts w:ascii="Arial" w:eastAsia="Calibri" w:hAnsi="Arial" w:cs="Arial"/>
+                <w:sz w:val="24"/>
+                <w:szCs w:val="24"/>
+              </w:rPr>
+              <w:t xml:space="preserve">megnyitjuk az </w:t>
+            </w:r>
+            <w:proofErr w:type="spellStart"/>
+            <w:r>
+              <w:rPr>
+                <w:rFonts w:ascii="Arial" w:eastAsia="Calibri" w:hAnsi="Arial" w:cs="Arial"/>
+                <w:sz w:val="24"/>
+                <w:szCs w:val="24"/>
+              </w:rPr>
+              <w:t>Orders</w:t>
+            </w:r>
+            <w:proofErr w:type="spellEnd"/>
+            <w:r>
+              <w:rPr>
+                <w:rFonts w:ascii="Arial" w:eastAsia="Calibri" w:hAnsi="Arial" w:cs="Arial"/>
+                <w:sz w:val="24"/>
+                <w:szCs w:val="24"/>
+              </w:rPr>
+              <w:t xml:space="preserve"> oldalt megjelennek a rendelt termékek</w:t>
+            </w:r>
           </w:p>
         </w:tc>
         <w:tc>
@@ -2476,6 +2598,22 @@
                 <w:szCs w:val="24"/>
               </w:rPr>
             </w:pPr>
+            <w:r>
+              <w:rPr>
+                <w:rFonts w:ascii="Arial" w:eastAsia="Calibri" w:hAnsi="Arial" w:cs="Arial"/>
+                <w:sz w:val="24"/>
+                <w:szCs w:val="24"/>
+              </w:rPr>
+              <w:t>Nem jelenik meg a</w:t>
+            </w:r>
+            <w:r>
+              <w:rPr>
+                <w:rFonts w:ascii="Arial" w:eastAsia="Calibri" w:hAnsi="Arial" w:cs="Arial"/>
+                <w:sz w:val="24"/>
+                <w:szCs w:val="24"/>
+              </w:rPr>
+              <w:t xml:space="preserve"> rendelt termékek</w:t>
+            </w:r>
           </w:p>
         </w:tc>
         <w:tc>
@@ -2490,6 +2628,32 @@
                 <w:szCs w:val="24"/>
               </w:rPr>
             </w:pPr>
+            <w:r>
+              <w:rPr>
+                <w:rFonts w:ascii="Arial" w:eastAsia="Calibri" w:hAnsi="Arial" w:cs="Arial"/>
+                <w:sz w:val="24"/>
+                <w:szCs w:val="24"/>
+              </w:rPr>
+              <w:t xml:space="preserve">megjelenjen az </w:t>
+            </w:r>
+            <w:proofErr w:type="spellStart"/>
+            <w:r>
+              <w:rPr>
+                <w:rFonts w:ascii="Arial" w:eastAsia="Calibri" w:hAnsi="Arial" w:cs="Arial"/>
+                <w:sz w:val="24"/>
+                <w:szCs w:val="24"/>
+              </w:rPr>
+              <w:t>Orders</w:t>
+            </w:r>
+            <w:proofErr w:type="spellEnd"/>
+            <w:r>
+              <w:rPr>
+                <w:rFonts w:ascii="Arial" w:eastAsia="Calibri" w:hAnsi="Arial" w:cs="Arial"/>
+                <w:sz w:val="24"/>
+                <w:szCs w:val="24"/>
+              </w:rPr>
+              <w:t xml:space="preserve"> oldalon a rendelt termékek </w:t>
+            </w:r>
           </w:p>
         </w:tc>
         <w:tc>
@@ -2504,6 +2668,24 @@
                 <w:szCs w:val="24"/>
               </w:rPr>
             </w:pPr>
+            <w:proofErr w:type="spellStart"/>
+            <w:r>
+              <w:rPr>
+                <w:rFonts w:ascii="Arial" w:eastAsia="Calibri" w:hAnsi="Arial" w:cs="Arial"/>
+                <w:sz w:val="24"/>
+                <w:szCs w:val="24"/>
+              </w:rPr>
+              <w:t>Error</w:t>
+            </w:r>
+            <w:proofErr w:type="spellEnd"/>
+            <w:r>
+              <w:rPr>
+                <w:rFonts w:ascii="Arial" w:eastAsia="Calibri" w:hAnsi="Arial" w:cs="Arial"/>
+                <w:sz w:val="24"/>
+                <w:szCs w:val="24"/>
+              </w:rPr>
+              <w:t>: Objects are not valid as a React child</w:t>
+            </w:r>
           </w:p>
         </w:tc>
         <w:tc>
@@ -2518,6 +2700,14 @@
                 <w:szCs w:val="24"/>
               </w:rPr>
             </w:pPr>
+            <w:r>
+              <w:rPr>
+                <w:rFonts w:ascii="Arial" w:eastAsia="Calibri" w:hAnsi="Arial" w:cs="Arial"/>
+                <w:sz w:val="24"/>
+                <w:szCs w:val="24"/>
+              </w:rPr>
+              <w:t>2024.03.21</w:t>
+            </w:r>
           </w:p>
         </w:tc>
         <w:tc>
@@ -4107,6 +4297,26 @@
 </file>
 
 <file path=customXml/item1.xml><?xml version="1.0" encoding="utf-8"?>
+<?mso-contentType ?>
+<FormTemplates xmlns="http://schemas.microsoft.com/sharepoint/v3/contenttype/forms">
+  <Display>DocumentLibraryForm</Display>
+  <Edit>DocumentLibraryForm</Edit>
+  <New>DocumentLibraryForm</New>
+</FormTemplates>
+</file>
+
+<file path=customXml/item2.xml><?xml version="1.0" encoding="utf-8"?>
+<p:properties xmlns:p="http://schemas.microsoft.com/office/2006/metadata/properties" xmlns:xsi="http://www.w3.org/2001/XMLSchema-instance" xmlns:pc="http://schemas.microsoft.com/office/infopath/2007/PartnerControls">
+  <documentManagement>
+    <lcf76f155ced4ddcb4097134ff3c332f xmlns="45ddf2d8-4034-4fcd-b267-b64372e3cc5f">
+      <Terms xmlns="http://schemas.microsoft.com/office/infopath/2007/PartnerControls"/>
+    </lcf76f155ced4ddcb4097134ff3c332f>
+    <TaxCatchAll xmlns="3c446d77-1109-440e-83f2-2f0a1ef764fb" xsi:nil="true"/>
+  </documentManagement>
+</p:properties>
+</file>
+
+<file path=customXml/item3.xml><?xml version="1.0" encoding="utf-8"?>
 <ct:contentTypeSchema xmlns:ct="http://schemas.microsoft.com/office/2006/metadata/contentType" xmlns:ma="http://schemas.microsoft.com/office/2006/metadata/properties/metaAttributes" ct:_="" ma:_="" ma:contentTypeName="Dokumentum" ma:contentTypeID="0x0101002A53C1D2EF18294695B417EDB2F5FC8F" ma:contentTypeVersion="11" ma:contentTypeDescription="Új dokumentum létrehozása." ma:contentTypeScope="" ma:versionID="9f8066ba52d00f4c7c673f495899bdd4">
   <xsd:schema xmlns:xsd="http://www.w3.org/2001/XMLSchema" xmlns:xs="http://www.w3.org/2001/XMLSchema" xmlns:p="http://schemas.microsoft.com/office/2006/metadata/properties" xmlns:ns2="45ddf2d8-4034-4fcd-b267-b64372e3cc5f" xmlns:ns3="3c446d77-1109-440e-83f2-2f0a1ef764fb" targetNamespace="http://schemas.microsoft.com/office/2006/metadata/properties" ma:root="true" ma:fieldsID="33f5629c42d6f32edaeea73c9d4ff49c" ns2:_="" ns3:_="">
     <xsd:import namespace="45ddf2d8-4034-4fcd-b267-b64372e3cc5f"/>
@@ -4301,31 +4511,30 @@
 </ct:contentTypeSchema>
 </file>
 
-<file path=customXml/item2.xml><?xml version="1.0" encoding="utf-8"?>
-<p:properties xmlns:p="http://schemas.microsoft.com/office/2006/metadata/properties" xmlns:xsi="http://www.w3.org/2001/XMLSchema-instance" xmlns:pc="http://schemas.microsoft.com/office/infopath/2007/PartnerControls">
-  <documentManagement>
-    <lcf76f155ced4ddcb4097134ff3c332f xmlns="45ddf2d8-4034-4fcd-b267-b64372e3cc5f">
-      <Terms xmlns="http://schemas.microsoft.com/office/infopath/2007/PartnerControls"/>
-    </lcf76f155ced4ddcb4097134ff3c332f>
-    <TaxCatchAll xmlns="3c446d77-1109-440e-83f2-2f0a1ef764fb" xsi:nil="true"/>
-  </documentManagement>
-</p:properties>
-</file>
-
-<file path=customXml/item3.xml><?xml version="1.0" encoding="utf-8"?>
-<?mso-contentType ?>
-<FormTemplates xmlns="http://schemas.microsoft.com/sharepoint/v3/contenttype/forms">
-  <Display>DocumentLibraryForm</Display>
-  <Edit>DocumentLibraryForm</Edit>
-  <New>DocumentLibraryForm</New>
-</FormTemplates>
-</file>
-
 <file path=customXml/item4.xml><?xml version="1.0" encoding="utf-8"?>
 <b:Sources xmlns:b="http://schemas.openxmlformats.org/officeDocument/2006/bibliography" xmlns="http://schemas.openxmlformats.org/officeDocument/2006/bibliography" SelectedStyle="\APASixthEditionOfficeOnline.xsl" StyleName="APA" Version="6"/>
 </file>
 
 <file path=customXml/itemProps1.xml><?xml version="1.0" encoding="utf-8"?>
+<ds:datastoreItem xmlns:ds="http://schemas.openxmlformats.org/officeDocument/2006/customXml" ds:itemID="{FA3A0896-A3F5-4CCD-9307-3415534B07EF}">
+  <ds:schemaRefs>
+    <ds:schemaRef ds:uri="http://schemas.microsoft.com/sharepoint/v3/contenttype/forms"/>
+  </ds:schemaRefs>
+</ds:datastoreItem>
+</file>
+
+<file path=customXml/itemProps2.xml><?xml version="1.0" encoding="utf-8"?>
+<ds:datastoreItem xmlns:ds="http://schemas.openxmlformats.org/officeDocument/2006/customXml" ds:itemID="{173C99F3-1B5C-494B-BCE5-10B73226B038}">
+  <ds:schemaRefs>
+    <ds:schemaRef ds:uri="http://schemas.microsoft.com/office/2006/metadata/properties"/>
+    <ds:schemaRef ds:uri="http://schemas.microsoft.com/office/infopath/2007/PartnerControls"/>
+    <ds:schemaRef ds:uri="45ddf2d8-4034-4fcd-b267-b64372e3cc5f"/>
+    <ds:schemaRef ds:uri="3c446d77-1109-440e-83f2-2f0a1ef764fb"/>
+  </ds:schemaRefs>
+</ds:datastoreItem>
+</file>
+
+<file path=customXml/itemProps3.xml><?xml version="1.0" encoding="utf-8"?>
 <ds:datastoreItem xmlns:ds="http://schemas.openxmlformats.org/officeDocument/2006/customXml" ds:itemID="{CDDE6DF8-B9A6-401B-95FA-1265FCB8C74A}">
   <ds:schemaRefs>
     <ds:schemaRef ds:uri="http://schemas.microsoft.com/office/2006/metadata/contentType"/>
@@ -4344,25 +4553,6 @@
 </ds:datastoreItem>
 </file>
 
-<file path=customXml/itemProps2.xml><?xml version="1.0" encoding="utf-8"?>
-<ds:datastoreItem xmlns:ds="http://schemas.openxmlformats.org/officeDocument/2006/customXml" ds:itemID="{173C99F3-1B5C-494B-BCE5-10B73226B038}">
-  <ds:schemaRefs>
-    <ds:schemaRef ds:uri="http://schemas.microsoft.com/office/2006/metadata/properties"/>
-    <ds:schemaRef ds:uri="http://schemas.microsoft.com/office/infopath/2007/PartnerControls"/>
-    <ds:schemaRef ds:uri="45ddf2d8-4034-4fcd-b267-b64372e3cc5f"/>
-    <ds:schemaRef ds:uri="3c446d77-1109-440e-83f2-2f0a1ef764fb"/>
-  </ds:schemaRefs>
-</ds:datastoreItem>
-</file>
-
-<file path=customXml/itemProps3.xml><?xml version="1.0" encoding="utf-8"?>
-<ds:datastoreItem xmlns:ds="http://schemas.openxmlformats.org/officeDocument/2006/customXml" ds:itemID="{FA3A0896-A3F5-4CCD-9307-3415534B07EF}">
-  <ds:schemaRefs>
-    <ds:schemaRef ds:uri="http://schemas.microsoft.com/sharepoint/v3/contenttype/forms"/>
-  </ds:schemaRefs>
-</ds:datastoreItem>
-</file>
-
 <file path=customXml/itemProps4.xml><?xml version="1.0" encoding="utf-8"?>
 <ds:datastoreItem xmlns:ds="http://schemas.openxmlformats.org/officeDocument/2006/customXml" ds:itemID="{A59CBB67-F5F1-4D19-889E-8C2CF120262B}">
   <ds:schemaRefs>

</xml_diff>